<commit_message>
Atualização de Relatório do Product Owner
</commit_message>
<xml_diff>
--- a/Api/Relatório do Product Owner.docx
+++ b/Api/Relatório do Product Owner.docx
@@ -176,7 +176,21 @@
         <w:rPr>
           <w:rFonts w:ascii="Arial" w:hAnsi="Arial" w:cs="Arial"/>
         </w:rPr>
-        <w:t>Leonardo Machado Leite(P.O.)</w:t>
+        <w:t xml:space="preserve">Leonardo Machado </w:t>
+      </w:r>
+      <w:proofErr w:type="gramStart"/>
+      <w:r>
+        <w:rPr>
+          <w:rFonts w:ascii="Arial" w:hAnsi="Arial" w:cs="Arial"/>
+        </w:rPr>
+        <w:t>Leite(</w:t>
+      </w:r>
+      <w:proofErr w:type="gramEnd"/>
+      <w:r>
+        <w:rPr>
+          <w:rFonts w:ascii="Arial" w:hAnsi="Arial" w:cs="Arial"/>
+        </w:rPr>
+        <w:t>P.O.)</w:t>
       </w:r>
     </w:p>
     <w:p>
@@ -229,7 +243,21 @@
         <w:rPr>
           <w:rFonts w:ascii="Arial" w:hAnsi="Arial" w:cs="Arial"/>
         </w:rPr>
-        <w:t>Marcos Felipe Macedo Carvalho(S.M.)</w:t>
+        <w:t xml:space="preserve">Marcos Felipe Macedo </w:t>
+      </w:r>
+      <w:proofErr w:type="gramStart"/>
+      <w:r>
+        <w:rPr>
+          <w:rFonts w:ascii="Arial" w:hAnsi="Arial" w:cs="Arial"/>
+        </w:rPr>
+        <w:t>Carvalho(</w:t>
+      </w:r>
+      <w:proofErr w:type="gramEnd"/>
+      <w:r>
+        <w:rPr>
+          <w:rFonts w:ascii="Arial" w:hAnsi="Arial" w:cs="Arial"/>
+        </w:rPr>
+        <w:t>S.M.)</w:t>
       </w:r>
     </w:p>
     <w:p>
@@ -275,8 +303,6 @@
           <w:szCs w:val="28"/>
         </w:rPr>
       </w:pPr>
-      <w:bookmarkStart w:id="0" w:name="_GoBack"/>
-      <w:bookmarkEnd w:id="0"/>
     </w:p>
     <w:p>
       <w:pPr>
@@ -478,8 +504,15 @@
     </w:p>
     <w:p>
       <w:pPr>
-        <w:pStyle w:val="PargrafodaLista"/>
-        <w:ind w:left="1004"/>
+        <w:rPr>
+          <w:rFonts w:ascii="Arial" w:hAnsi="Arial" w:cs="Arial"/>
+          <w:sz w:val="28"/>
+          <w:szCs w:val="28"/>
+        </w:rPr>
+      </w:pPr>
+    </w:p>
+    <w:p>
+      <w:pPr>
         <w:rPr>
           <w:rFonts w:ascii="Arial" w:hAnsi="Arial" w:cs="Arial"/>
           <w:sz w:val="28"/>
@@ -506,26 +539,11 @@
           <w:sz w:val="28"/>
           <w:szCs w:val="28"/>
         </w:rPr>
-        <w:t>Prototipagem das Telas;</w:t>
+        <w:t>Modelagem do Banco de Dados;</w:t>
       </w:r>
     </w:p>
     <w:p>
       <w:pPr>
-        <w:ind w:left="644"/>
-        <w:rPr>
-          <w:rFonts w:ascii="Arial" w:hAnsi="Arial" w:cs="Arial"/>
-          <w:sz w:val="28"/>
-          <w:szCs w:val="28"/>
-        </w:rPr>
-      </w:pPr>
-    </w:p>
-    <w:p>
-      <w:pPr>
-        <w:pStyle w:val="PargrafodaLista"/>
-        <w:numPr>
-          <w:ilvl w:val="1"/>
-          <w:numId w:val="1"/>
-        </w:numPr>
         <w:rPr>
           <w:rFonts w:ascii="Arial" w:hAnsi="Arial" w:cs="Arial"/>
           <w:sz w:val="28"/>
@@ -535,31 +553,15 @@
       <w:r>
         <w:rPr>
           <w:rFonts w:ascii="Arial" w:hAnsi="Arial" w:cs="Arial"/>
-          <w:sz w:val="28"/>
-          <w:szCs w:val="28"/>
-        </w:rPr>
-        <w:t>Tela de Login</w:t>
-      </w:r>
-    </w:p>
-    <w:p>
-      <w:pPr>
-        <w:rPr>
-          <w:rFonts w:ascii="Arial" w:hAnsi="Arial" w:cs="Arial"/>
-          <w:sz w:val="28"/>
-          <w:szCs w:val="28"/>
-        </w:rPr>
-      </w:pPr>
-      <w:r>
-        <w:rPr>
-          <w:rFonts w:ascii="Arial" w:hAnsi="Arial" w:cs="Arial"/>
+          <w:noProof/>
           <w:sz w:val="28"/>
           <w:szCs w:val="28"/>
         </w:rPr>
         <w:drawing>
-          <wp:inline distT="0" distB="0" distL="0" distR="0" wp14:anchorId="674E6F4C" wp14:editId="4710A5E1">
-            <wp:extent cx="6188710" cy="3201670"/>
-            <wp:effectExtent l="0" t="0" r="2540" b="0"/>
-            <wp:docPr id="1" name="Imagem 1"/>
+          <wp:inline distT="0" distB="0" distL="0" distR="0" wp14:anchorId="770FBE7D" wp14:editId="320BC523">
+            <wp:extent cx="6188710" cy="3383280"/>
+            <wp:effectExtent l="0" t="0" r="2540" b="7620"/>
+            <wp:docPr id="10" name="Imagem 10"/>
             <wp:cNvGraphicFramePr>
               <a:graphicFrameLocks xmlns:a="http://schemas.openxmlformats.org/drawingml/2006/main" noChangeAspect="1"/>
             </wp:cNvGraphicFramePr>
@@ -579,7 +581,7 @@
                   <pic:spPr>
                     <a:xfrm>
                       <a:off x="0" y="0"/>
-                      <a:ext cx="6188710" cy="3201670"/>
+                      <a:ext cx="6188710" cy="3383280"/>
                     </a:xfrm>
                     <a:prstGeom prst="rect">
                       <a:avLst/>
@@ -648,15 +650,30 @@
     </w:p>
     <w:p>
       <w:pPr>
-        <w:rPr>
-          <w:rFonts w:ascii="Arial" w:hAnsi="Arial" w:cs="Arial"/>
-          <w:sz w:val="28"/>
-          <w:szCs w:val="28"/>
-        </w:rPr>
-      </w:pPr>
-    </w:p>
-    <w:p>
-      <w:pPr>
+        <w:pStyle w:val="PargrafodaLista"/>
+        <w:numPr>
+          <w:ilvl w:val="0"/>
+          <w:numId w:val="1"/>
+        </w:numPr>
+        <w:rPr>
+          <w:rFonts w:ascii="Arial" w:hAnsi="Arial" w:cs="Arial"/>
+          <w:sz w:val="28"/>
+          <w:szCs w:val="28"/>
+        </w:rPr>
+      </w:pPr>
+      <w:r>
+        <w:rPr>
+          <w:rFonts w:ascii="Arial" w:hAnsi="Arial" w:cs="Arial"/>
+          <w:sz w:val="28"/>
+          <w:szCs w:val="28"/>
+        </w:rPr>
+        <w:lastRenderedPageBreak/>
+        <w:t>Prototipagem das Telas;</w:t>
+      </w:r>
+    </w:p>
+    <w:p>
+      <w:pPr>
+        <w:ind w:left="644"/>
         <w:rPr>
           <w:rFonts w:ascii="Arial" w:hAnsi="Arial" w:cs="Arial"/>
           <w:sz w:val="28"/>
@@ -683,7 +700,7 @@
           <w:sz w:val="28"/>
           <w:szCs w:val="28"/>
         </w:rPr>
-        <w:t>Portal do Médico:</w:t>
+        <w:t>Tela de Login</w:t>
       </w:r>
     </w:p>
     <w:p>
@@ -697,14 +714,15 @@
       <w:r>
         <w:rPr>
           <w:rFonts w:ascii="Arial" w:hAnsi="Arial" w:cs="Arial"/>
+          <w:noProof/>
           <w:sz w:val="28"/>
           <w:szCs w:val="28"/>
         </w:rPr>
         <w:drawing>
-          <wp:inline distT="0" distB="0" distL="0" distR="0" wp14:anchorId="003122C4" wp14:editId="780F65C8">
-            <wp:extent cx="6188710" cy="3215005"/>
-            <wp:effectExtent l="0" t="0" r="2540" b="4445"/>
-            <wp:docPr id="4" name="Imagem 4"/>
+          <wp:inline distT="0" distB="0" distL="0" distR="0" wp14:anchorId="113FF585" wp14:editId="5DBAAAC5">
+            <wp:extent cx="6188710" cy="3201670"/>
+            <wp:effectExtent l="0" t="0" r="2540" b="0"/>
+            <wp:docPr id="1" name="Imagem 1"/>
             <wp:cNvGraphicFramePr>
               <a:graphicFrameLocks xmlns:a="http://schemas.openxmlformats.org/drawingml/2006/main" noChangeAspect="1"/>
             </wp:cNvGraphicFramePr>
@@ -724,7 +742,7 @@
                   <pic:spPr>
                     <a:xfrm>
                       <a:off x="0" y="0"/>
-                      <a:ext cx="6188710" cy="3215005"/>
+                      <a:ext cx="6188710" cy="3201670"/>
                     </a:xfrm>
                     <a:prstGeom prst="rect">
                       <a:avLst/>
@@ -739,8 +757,6 @@
     </w:p>
     <w:p>
       <w:pPr>
-        <w:pStyle w:val="PargrafodaLista"/>
-        <w:ind w:left="1724"/>
         <w:rPr>
           <w:rFonts w:ascii="Arial" w:hAnsi="Arial" w:cs="Arial"/>
           <w:sz w:val="28"/>
@@ -767,7 +783,7 @@
           <w:sz w:val="28"/>
           <w:szCs w:val="28"/>
         </w:rPr>
-        <w:t>Portal do Aluno:</w:t>
+        <w:t>Portal do Médico:</w:t>
       </w:r>
     </w:p>
     <w:p>
@@ -781,14 +797,15 @@
       <w:r>
         <w:rPr>
           <w:rFonts w:ascii="Arial" w:hAnsi="Arial" w:cs="Arial"/>
+          <w:noProof/>
           <w:sz w:val="28"/>
           <w:szCs w:val="28"/>
         </w:rPr>
         <w:drawing>
-          <wp:inline distT="0" distB="0" distL="0" distR="0" wp14:anchorId="3FC62F7D" wp14:editId="31F5943E">
-            <wp:extent cx="6188710" cy="3221355"/>
-            <wp:effectExtent l="0" t="0" r="2540" b="0"/>
-            <wp:docPr id="9" name="Imagem 9"/>
+          <wp:inline distT="0" distB="0" distL="0" distR="0" wp14:anchorId="5D3639A5" wp14:editId="044E4AA8">
+            <wp:extent cx="6188710" cy="3215005"/>
+            <wp:effectExtent l="0" t="0" r="2540" b="4445"/>
+            <wp:docPr id="4" name="Imagem 4"/>
             <wp:cNvGraphicFramePr>
               <a:graphicFrameLocks xmlns:a="http://schemas.openxmlformats.org/drawingml/2006/main" noChangeAspect="1"/>
             </wp:cNvGraphicFramePr>
@@ -808,7 +825,7 @@
                   <pic:spPr>
                     <a:xfrm>
                       <a:off x="0" y="0"/>
-                      <a:ext cx="6188710" cy="3221355"/>
+                      <a:ext cx="6188710" cy="3215005"/>
                     </a:xfrm>
                     <a:prstGeom prst="rect">
                       <a:avLst/>
@@ -823,42 +840,30 @@
     </w:p>
     <w:p>
       <w:pPr>
-        <w:rPr>
-          <w:rFonts w:ascii="Arial" w:hAnsi="Arial" w:cs="Arial"/>
-          <w:sz w:val="28"/>
-          <w:szCs w:val="28"/>
-        </w:rPr>
-      </w:pPr>
-    </w:p>
-    <w:p>
-      <w:pPr>
-        <w:rPr>
-          <w:rFonts w:ascii="Arial" w:hAnsi="Arial" w:cs="Arial"/>
-          <w:sz w:val="28"/>
-          <w:szCs w:val="28"/>
-        </w:rPr>
-      </w:pPr>
-    </w:p>
-    <w:p>
-      <w:pPr>
-        <w:rPr>
-          <w:rFonts w:ascii="Arial" w:hAnsi="Arial" w:cs="Arial"/>
-          <w:sz w:val="28"/>
-          <w:szCs w:val="28"/>
-        </w:rPr>
-      </w:pPr>
-    </w:p>
-    <w:p>
-      <w:pPr>
-        <w:rPr>
-          <w:rFonts w:ascii="Arial" w:hAnsi="Arial" w:cs="Arial"/>
-          <w:sz w:val="28"/>
-          <w:szCs w:val="28"/>
-        </w:rPr>
-      </w:pPr>
-    </w:p>
-    <w:p>
-      <w:pPr>
+        <w:pStyle w:val="PargrafodaLista"/>
+        <w:ind w:left="1724"/>
+        <w:rPr>
+          <w:rFonts w:ascii="Arial" w:hAnsi="Arial" w:cs="Arial"/>
+          <w:sz w:val="28"/>
+          <w:szCs w:val="28"/>
+        </w:rPr>
+      </w:pPr>
+    </w:p>
+    <w:p>
+      <w:pPr>
+        <w:pStyle w:val="PargrafodaLista"/>
+        <w:ind w:left="1724"/>
+        <w:rPr>
+          <w:rFonts w:ascii="Arial" w:hAnsi="Arial" w:cs="Arial"/>
+          <w:sz w:val="28"/>
+          <w:szCs w:val="28"/>
+        </w:rPr>
+      </w:pPr>
+    </w:p>
+    <w:p>
+      <w:pPr>
+        <w:pStyle w:val="PargrafodaLista"/>
+        <w:ind w:left="1724"/>
         <w:rPr>
           <w:rFonts w:ascii="Arial" w:hAnsi="Arial" w:cs="Arial"/>
           <w:sz w:val="28"/>
@@ -885,7 +890,7 @@
           <w:sz w:val="28"/>
           <w:szCs w:val="28"/>
         </w:rPr>
-        <w:t>Portal do Paciente:</w:t>
+        <w:t>Portal do Aluno:</w:t>
       </w:r>
     </w:p>
     <w:p>
@@ -899,14 +904,15 @@
       <w:r>
         <w:rPr>
           <w:rFonts w:ascii="Arial" w:hAnsi="Arial" w:cs="Arial"/>
+          <w:noProof/>
           <w:sz w:val="28"/>
           <w:szCs w:val="28"/>
         </w:rPr>
         <w:drawing>
-          <wp:inline distT="0" distB="0" distL="0" distR="0" wp14:anchorId="3EADB9C4" wp14:editId="0A000936">
-            <wp:extent cx="6188710" cy="3216910"/>
-            <wp:effectExtent l="0" t="0" r="2540" b="2540"/>
-            <wp:docPr id="5" name="Imagem 5"/>
+          <wp:inline distT="0" distB="0" distL="0" distR="0" wp14:anchorId="4A92CF18" wp14:editId="7D1FB12B">
+            <wp:extent cx="6188710" cy="3221355"/>
+            <wp:effectExtent l="0" t="0" r="2540" b="0"/>
+            <wp:docPr id="9" name="Imagem 9"/>
             <wp:cNvGraphicFramePr>
               <a:graphicFrameLocks xmlns:a="http://schemas.openxmlformats.org/drawingml/2006/main" noChangeAspect="1"/>
             </wp:cNvGraphicFramePr>
@@ -926,7 +932,7 @@
                   <pic:spPr>
                     <a:xfrm>
                       <a:off x="0" y="0"/>
-                      <a:ext cx="6188710" cy="3216910"/>
+                      <a:ext cx="6188710" cy="3221355"/>
                     </a:xfrm>
                     <a:prstGeom prst="rect">
                       <a:avLst/>
@@ -941,8 +947,6 @@
     </w:p>
     <w:p>
       <w:pPr>
-        <w:pStyle w:val="PargrafodaLista"/>
-        <w:ind w:left="1724"/>
         <w:rPr>
           <w:rFonts w:ascii="Arial" w:hAnsi="Arial" w:cs="Arial"/>
           <w:sz w:val="28"/>
@@ -969,7 +973,7 @@
           <w:sz w:val="28"/>
           <w:szCs w:val="28"/>
         </w:rPr>
-        <w:t>Portal do Médico:</w:t>
+        <w:t>Portal do Paciente:</w:t>
       </w:r>
     </w:p>
     <w:p>
@@ -983,14 +987,15 @@
       <w:r>
         <w:rPr>
           <w:rFonts w:ascii="Arial" w:hAnsi="Arial" w:cs="Arial"/>
+          <w:noProof/>
           <w:sz w:val="28"/>
           <w:szCs w:val="28"/>
         </w:rPr>
         <w:drawing>
-          <wp:inline distT="0" distB="0" distL="0" distR="0" wp14:anchorId="04675CEA" wp14:editId="1E2B2DCA">
+          <wp:inline distT="0" distB="0" distL="0" distR="0" wp14:anchorId="43DCBC93" wp14:editId="063B3A48">
             <wp:extent cx="6188710" cy="3216910"/>
             <wp:effectExtent l="0" t="0" r="2540" b="2540"/>
-            <wp:docPr id="6" name="Imagem 6"/>
+            <wp:docPr id="5" name="Imagem 5"/>
             <wp:cNvGraphicFramePr>
               <a:graphicFrameLocks xmlns:a="http://schemas.openxmlformats.org/drawingml/2006/main" noChangeAspect="1"/>
             </wp:cNvGraphicFramePr>
@@ -1052,6 +1057,15 @@
     </w:p>
     <w:p>
       <w:pPr>
+        <w:rPr>
+          <w:rFonts w:ascii="Arial" w:hAnsi="Arial" w:cs="Arial"/>
+          <w:sz w:val="28"/>
+          <w:szCs w:val="28"/>
+        </w:rPr>
+      </w:pPr>
+    </w:p>
+    <w:p>
+      <w:pPr>
         <w:pStyle w:val="PargrafodaLista"/>
         <w:numPr>
           <w:ilvl w:val="1"/>
@@ -1069,7 +1083,7 @@
           <w:sz w:val="28"/>
           <w:szCs w:val="28"/>
         </w:rPr>
-        <w:t>Portal do Administrador:</w:t>
+        <w:t>Portal do Médico:</w:t>
       </w:r>
     </w:p>
     <w:p>
@@ -1083,14 +1097,15 @@
       <w:r>
         <w:rPr>
           <w:rFonts w:ascii="Arial" w:hAnsi="Arial" w:cs="Arial"/>
+          <w:noProof/>
           <w:sz w:val="28"/>
           <w:szCs w:val="28"/>
         </w:rPr>
         <w:drawing>
-          <wp:inline distT="0" distB="0" distL="0" distR="0" wp14:anchorId="0BBAD361" wp14:editId="7241FF47">
-            <wp:extent cx="6188710" cy="3212465"/>
-            <wp:effectExtent l="0" t="0" r="2540" b="6985"/>
-            <wp:docPr id="8" name="Imagem 8"/>
+          <wp:inline distT="0" distB="0" distL="0" distR="0" wp14:anchorId="29379EB2" wp14:editId="55CFD187">
+            <wp:extent cx="6188710" cy="3216910"/>
+            <wp:effectExtent l="0" t="0" r="2540" b="2540"/>
+            <wp:docPr id="6" name="Imagem 6"/>
             <wp:cNvGraphicFramePr>
               <a:graphicFrameLocks xmlns:a="http://schemas.openxmlformats.org/drawingml/2006/main" noChangeAspect="1"/>
             </wp:cNvGraphicFramePr>
@@ -1110,7 +1125,7 @@
                   <pic:spPr>
                     <a:xfrm>
                       <a:off x="0" y="0"/>
-                      <a:ext cx="6188710" cy="3212465"/>
+                      <a:ext cx="6188710" cy="3216910"/>
                     </a:xfrm>
                     <a:prstGeom prst="rect">
                       <a:avLst/>
@@ -1125,8 +1140,6 @@
     </w:p>
     <w:p>
       <w:pPr>
-        <w:pStyle w:val="PargrafodaLista"/>
-        <w:ind w:left="1004"/>
         <w:rPr>
           <w:rFonts w:ascii="Arial" w:hAnsi="Arial" w:cs="Arial"/>
           <w:sz w:val="28"/>
@@ -1138,7 +1151,7 @@
       <w:pPr>
         <w:pStyle w:val="PargrafodaLista"/>
         <w:numPr>
-          <w:ilvl w:val="0"/>
+          <w:ilvl w:val="1"/>
           <w:numId w:val="1"/>
         </w:numPr>
         <w:rPr>
@@ -1153,7 +1166,7 @@
           <w:sz w:val="28"/>
           <w:szCs w:val="28"/>
         </w:rPr>
-        <w:t>Modelagem do Banco de Dados;</w:t>
+        <w:t>Portal do Administrador:</w:t>
       </w:r>
     </w:p>
     <w:p>
@@ -1167,14 +1180,15 @@
       <w:r>
         <w:rPr>
           <w:rFonts w:ascii="Arial" w:hAnsi="Arial" w:cs="Arial"/>
+          <w:noProof/>
           <w:sz w:val="28"/>
           <w:szCs w:val="28"/>
         </w:rPr>
         <w:drawing>
-          <wp:inline distT="0" distB="0" distL="0" distR="0" wp14:anchorId="287FEA5E" wp14:editId="4B65EDAB">
-            <wp:extent cx="6188710" cy="3383280"/>
-            <wp:effectExtent l="0" t="0" r="2540" b="7620"/>
-            <wp:docPr id="10" name="Imagem 10"/>
+          <wp:inline distT="0" distB="0" distL="0" distR="0" wp14:anchorId="20A61118" wp14:editId="1DEA9286">
+            <wp:extent cx="6188710" cy="3212465"/>
+            <wp:effectExtent l="0" t="0" r="2540" b="6985"/>
+            <wp:docPr id="8" name="Imagem 8"/>
             <wp:cNvGraphicFramePr>
               <a:graphicFrameLocks xmlns:a="http://schemas.openxmlformats.org/drawingml/2006/main" noChangeAspect="1"/>
             </wp:cNvGraphicFramePr>
@@ -1194,7 +1208,7 @@
                   <pic:spPr>
                     <a:xfrm>
                       <a:off x="0" y="0"/>
-                      <a:ext cx="6188710" cy="3383280"/>
+                      <a:ext cx="6188710" cy="3212465"/>
                     </a:xfrm>
                     <a:prstGeom prst="rect">
                       <a:avLst/>
@@ -1209,6 +1223,8 @@
     </w:p>
     <w:p>
       <w:pPr>
+        <w:pStyle w:val="PargrafodaLista"/>
+        <w:ind w:left="1004"/>
         <w:rPr>
           <w:rFonts w:ascii="Arial" w:hAnsi="Arial" w:cs="Arial"/>
           <w:sz w:val="28"/>
@@ -1253,7 +1269,23 @@
           <w:sz w:val="28"/>
           <w:szCs w:val="28"/>
         </w:rPr>
-        <w:t xml:space="preserve"> PostgreSQL no AWS</w:t>
+        <w:t xml:space="preserve"> PostgreSQL n</w:t>
+      </w:r>
+      <w:r>
+        <w:rPr>
+          <w:rFonts w:ascii="Arial" w:hAnsi="Arial" w:cs="Arial"/>
+          <w:sz w:val="28"/>
+          <w:szCs w:val="28"/>
+        </w:rPr>
+        <w:t>a</w:t>
+      </w:r>
+      <w:r>
+        <w:rPr>
+          <w:rFonts w:ascii="Arial" w:hAnsi="Arial" w:cs="Arial"/>
+          <w:sz w:val="28"/>
+          <w:szCs w:val="28"/>
+        </w:rPr>
+        <w:t xml:space="preserve"> AWS</w:t>
       </w:r>
       <w:r>
         <w:rPr>
@@ -1283,12 +1315,227 @@
           <w:sz w:val="28"/>
           <w:szCs w:val="28"/>
         </w:rPr>
-        <w:t>Desenvolvimento de API REST.</w:t>
+        <w:t>Desenvolvimento de</w:t>
       </w:r>
+      <w:r>
+        <w:rPr>
+          <w:rFonts w:ascii="Arial" w:hAnsi="Arial" w:cs="Arial"/>
+          <w:sz w:val="28"/>
+          <w:szCs w:val="28"/>
+        </w:rPr>
+        <w:t xml:space="preserve"> uma</w:t>
+      </w:r>
+      <w:r>
+        <w:rPr>
+          <w:rFonts w:ascii="Arial" w:hAnsi="Arial" w:cs="Arial"/>
+          <w:sz w:val="28"/>
+          <w:szCs w:val="28"/>
+        </w:rPr>
+        <w:t xml:space="preserve"> API REST.</w:t>
+      </w:r>
+    </w:p>
+    <w:p>
+      <w:pPr>
+        <w:pStyle w:val="PargrafodaLista"/>
+        <w:numPr>
+          <w:ilvl w:val="0"/>
+          <w:numId w:val="1"/>
+        </w:numPr>
+        <w:rPr>
+          <w:rFonts w:ascii="Arial" w:hAnsi="Arial" w:cs="Arial"/>
+          <w:sz w:val="28"/>
+          <w:szCs w:val="28"/>
+        </w:rPr>
+      </w:pPr>
+      <w:r>
+        <w:rPr>
+          <w:rFonts w:ascii="Arial" w:hAnsi="Arial" w:cs="Arial"/>
+          <w:sz w:val="28"/>
+          <w:szCs w:val="28"/>
+        </w:rPr>
+        <w:lastRenderedPageBreak/>
+        <w:t xml:space="preserve">Gráficos de colaboração, </w:t>
+      </w:r>
+      <w:proofErr w:type="spellStart"/>
+      <w:r>
+        <w:rPr>
+          <w:rFonts w:ascii="Arial" w:hAnsi="Arial" w:cs="Arial"/>
+          <w:sz w:val="28"/>
+          <w:szCs w:val="28"/>
+        </w:rPr>
+        <w:t>Burnup</w:t>
+      </w:r>
+      <w:proofErr w:type="spellEnd"/>
+      <w:r>
+        <w:rPr>
+          <w:rFonts w:ascii="Arial" w:hAnsi="Arial" w:cs="Arial"/>
+          <w:sz w:val="28"/>
+          <w:szCs w:val="28"/>
+        </w:rPr>
+        <w:t xml:space="preserve"> e </w:t>
+      </w:r>
+      <w:proofErr w:type="spellStart"/>
+      <w:r>
+        <w:rPr>
+          <w:rFonts w:ascii="Arial" w:hAnsi="Arial" w:cs="Arial"/>
+          <w:sz w:val="28"/>
+          <w:szCs w:val="28"/>
+        </w:rPr>
+        <w:t>Burndown</w:t>
+      </w:r>
+      <w:proofErr w:type="spellEnd"/>
+      <w:r>
+        <w:rPr>
+          <w:rFonts w:ascii="Arial" w:hAnsi="Arial" w:cs="Arial"/>
+          <w:sz w:val="28"/>
+          <w:szCs w:val="28"/>
+        </w:rPr>
+        <w:t>:</w:t>
+      </w:r>
+    </w:p>
+    <w:p>
+      <w:pPr>
+        <w:pStyle w:val="PargrafodaLista"/>
+        <w:ind w:left="1004"/>
+        <w:rPr>
+          <w:rFonts w:ascii="Arial" w:hAnsi="Arial" w:cs="Arial"/>
+          <w:sz w:val="28"/>
+          <w:szCs w:val="28"/>
+        </w:rPr>
+      </w:pPr>
+    </w:p>
+    <w:p>
+      <w:pPr>
+        <w:pStyle w:val="PargrafodaLista"/>
+        <w:ind w:left="0"/>
+        <w:rPr>
+          <w:rFonts w:ascii="Arial" w:hAnsi="Arial" w:cs="Arial"/>
+          <w:sz w:val="28"/>
+          <w:szCs w:val="28"/>
+        </w:rPr>
+      </w:pPr>
+      <w:r>
+        <w:rPr>
+          <w:noProof/>
+        </w:rPr>
+        <w:drawing>
+          <wp:inline distT="0" distB="0" distL="0" distR="0" wp14:anchorId="2AF3AC19" wp14:editId="02A866A9">
+            <wp:extent cx="5509846" cy="2596662"/>
+            <wp:effectExtent l="0" t="0" r="15240" b="13335"/>
+            <wp:docPr id="2" name="Gráfico 2">
+              <a:extLst xmlns:a="http://schemas.openxmlformats.org/drawingml/2006/main">
+                <a:ext uri="{FF2B5EF4-FFF2-40B4-BE49-F238E27FC236}">
+                  <a16:creationId xmlns:a16="http://schemas.microsoft.com/office/drawing/2014/main" id="{4BA1FAA5-5E36-4635-AAEA-B1E7C1C4A447}"/>
+                </a:ext>
+              </a:extLst>
+            </wp:docPr>
+            <wp:cNvGraphicFramePr/>
+            <a:graphic xmlns:a="http://schemas.openxmlformats.org/drawingml/2006/main">
+              <a:graphicData uri="http://schemas.openxmlformats.org/drawingml/2006/chart">
+                <c:chart xmlns:c="http://schemas.openxmlformats.org/drawingml/2006/chart" xmlns:r="http://schemas.openxmlformats.org/officeDocument/2006/relationships" r:id="rId15"/>
+              </a:graphicData>
+            </a:graphic>
+          </wp:inline>
+        </w:drawing>
+      </w:r>
+    </w:p>
+    <w:p>
+      <w:pPr>
+        <w:pStyle w:val="PargrafodaLista"/>
+        <w:ind w:left="0"/>
+        <w:rPr>
+          <w:rFonts w:ascii="Arial" w:hAnsi="Arial" w:cs="Arial"/>
+          <w:sz w:val="28"/>
+          <w:szCs w:val="28"/>
+        </w:rPr>
+      </w:pPr>
+    </w:p>
+    <w:p>
+      <w:pPr>
+        <w:pStyle w:val="PargrafodaLista"/>
+        <w:ind w:left="0"/>
+        <w:rPr>
+          <w:rFonts w:ascii="Arial" w:hAnsi="Arial" w:cs="Arial"/>
+          <w:sz w:val="28"/>
+          <w:szCs w:val="28"/>
+        </w:rPr>
+      </w:pPr>
+      <w:r>
+        <w:rPr>
+          <w:noProof/>
+        </w:rPr>
+        <w:drawing>
+          <wp:inline distT="0" distB="0" distL="0" distR="0" wp14:anchorId="3217E85C" wp14:editId="5CD67359">
+            <wp:extent cx="5621020" cy="2667000"/>
+            <wp:effectExtent l="0" t="0" r="17780" b="0"/>
+            <wp:docPr id="3" name="Gráfico 3">
+              <a:extLst xmlns:a="http://schemas.openxmlformats.org/drawingml/2006/main">
+                <a:ext uri="{FF2B5EF4-FFF2-40B4-BE49-F238E27FC236}">
+                  <a16:creationId xmlns:a16="http://schemas.microsoft.com/office/drawing/2014/main" id="{EDB3EB7B-6446-4EC1-8972-6B2177D2913C}"/>
+                </a:ext>
+              </a:extLst>
+            </wp:docPr>
+            <wp:cNvGraphicFramePr/>
+            <a:graphic xmlns:a="http://schemas.openxmlformats.org/drawingml/2006/main">
+              <a:graphicData uri="http://schemas.openxmlformats.org/drawingml/2006/chart">
+                <c:chart xmlns:c="http://schemas.openxmlformats.org/drawingml/2006/chart" xmlns:r="http://schemas.openxmlformats.org/officeDocument/2006/relationships" r:id="rId16"/>
+              </a:graphicData>
+            </a:graphic>
+          </wp:inline>
+        </w:drawing>
+      </w:r>
+    </w:p>
+    <w:p>
+      <w:pPr>
+        <w:pStyle w:val="PargrafodaLista"/>
+        <w:ind w:left="0"/>
+        <w:rPr>
+          <w:rFonts w:ascii="Arial" w:hAnsi="Arial" w:cs="Arial"/>
+          <w:sz w:val="28"/>
+          <w:szCs w:val="28"/>
+        </w:rPr>
+      </w:pPr>
+    </w:p>
+    <w:p>
+      <w:pPr>
+        <w:pStyle w:val="PargrafodaLista"/>
+        <w:ind w:left="0"/>
+        <w:rPr>
+          <w:rFonts w:ascii="Arial" w:hAnsi="Arial" w:cs="Arial"/>
+          <w:sz w:val="28"/>
+          <w:szCs w:val="28"/>
+        </w:rPr>
+      </w:pPr>
+      <w:r>
+        <w:rPr>
+          <w:noProof/>
+        </w:rPr>
+        <w:drawing>
+          <wp:inline distT="0" distB="0" distL="0" distR="0" wp14:anchorId="22F715E2" wp14:editId="13F0CD5B">
+            <wp:extent cx="5450840" cy="2520462"/>
+            <wp:effectExtent l="0" t="0" r="16510" b="13335"/>
+            <wp:docPr id="7" name="Gráfico 7">
+              <a:extLst xmlns:a="http://schemas.openxmlformats.org/drawingml/2006/main">
+                <a:ext uri="{FF2B5EF4-FFF2-40B4-BE49-F238E27FC236}">
+                  <a16:creationId xmlns:a16="http://schemas.microsoft.com/office/drawing/2014/main" id="{0BBEF54E-628E-48FE-8B10-21C23347E185}"/>
+                </a:ext>
+              </a:extLst>
+            </wp:docPr>
+            <wp:cNvGraphicFramePr/>
+            <a:graphic xmlns:a="http://schemas.openxmlformats.org/drawingml/2006/main">
+              <a:graphicData uri="http://schemas.openxmlformats.org/drawingml/2006/chart">
+                <c:chart xmlns:c="http://schemas.openxmlformats.org/drawingml/2006/chart" xmlns:r="http://schemas.openxmlformats.org/officeDocument/2006/relationships" r:id="rId17"/>
+              </a:graphicData>
+            </a:graphic>
+          </wp:inline>
+        </w:drawing>
+      </w:r>
+      <w:bookmarkStart w:id="0" w:name="_GoBack"/>
+      <w:bookmarkEnd w:id="0"/>
     </w:p>
     <w:sectPr>
-      <w:headerReference w:type="default" r:id="rId15"/>
-      <w:footerReference w:type="default" r:id="rId16"/>
+      <w:headerReference w:type="default" r:id="rId18"/>
+      <w:footerReference w:type="default" r:id="rId19"/>
       <w:pgSz w:w="11906" w:h="16838"/>
       <w:pgMar w:top="1440" w:right="1080" w:bottom="1440" w:left="1080" w:header="708" w:footer="708" w:gutter="0"/>
       <w:cols w:space="708"/>
@@ -1333,6 +1580,7 @@
         <w:docPartUnique/>
       </w:docPartObj>
     </w:sdtPr>
+    <w:sdtEndPr/>
     <w:sdtContent>
       <w:p>
         <w:pPr>
@@ -2052,6 +2300,3497 @@
 </w:styles>
 </file>
 
+<file path=word/charts/chart1.xml><?xml version="1.0" encoding="utf-8"?>
+<c:chartSpace xmlns:c="http://schemas.openxmlformats.org/drawingml/2006/chart" xmlns:a="http://schemas.openxmlformats.org/drawingml/2006/main" xmlns:r="http://schemas.openxmlformats.org/officeDocument/2006/relationships" xmlns:c16r2="http://schemas.microsoft.com/office/drawing/2015/06/chart">
+  <c:date1904 val="0"/>
+  <c:lang val="pt-BR"/>
+  <c:roundedCorners val="0"/>
+  <mc:AlternateContent xmlns:mc="http://schemas.openxmlformats.org/markup-compatibility/2006">
+    <mc:Choice xmlns:c14="http://schemas.microsoft.com/office/drawing/2007/8/2/chart" Requires="c14">
+      <c14:style val="102"/>
+    </mc:Choice>
+    <mc:Fallback>
+      <c:style val="2"/>
+    </mc:Fallback>
+  </mc:AlternateContent>
+  <c:chart>
+    <c:title>
+      <c:tx>
+        <c:rich>
+          <a:bodyPr rot="0" spcFirstLastPara="1" vertOverflow="ellipsis" vert="horz" wrap="square" anchor="ctr" anchorCtr="1"/>
+          <a:lstStyle/>
+          <a:p>
+            <a:pPr>
+              <a:defRPr sz="1400" b="1" i="0" u="none" strike="noStrike" kern="1200" cap="none" baseline="0">
+                <a:solidFill>
+                  <a:schemeClr val="lt1">
+                    <a:lumMod val="85000"/>
+                  </a:schemeClr>
+                </a:solidFill>
+                <a:latin typeface="+mn-lt"/>
+                <a:ea typeface="+mn-ea"/>
+                <a:cs typeface="+mn-cs"/>
+              </a:defRPr>
+            </a:pPr>
+            <a:r>
+              <a:rPr lang="pt-BR"/>
+              <a:t>Colaboração por Integrante</a:t>
+            </a:r>
+          </a:p>
+        </c:rich>
+      </c:tx>
+      <c:overlay val="0"/>
+      <c:spPr>
+        <a:noFill/>
+        <a:ln>
+          <a:noFill/>
+        </a:ln>
+        <a:effectLst/>
+      </c:spPr>
+      <c:txPr>
+        <a:bodyPr rot="0" spcFirstLastPara="1" vertOverflow="ellipsis" vert="horz" wrap="square" anchor="ctr" anchorCtr="1"/>
+        <a:lstStyle/>
+        <a:p>
+          <a:pPr>
+            <a:defRPr sz="1400" b="1" i="0" u="none" strike="noStrike" kern="1200" cap="none" baseline="0">
+              <a:solidFill>
+                <a:schemeClr val="lt1">
+                  <a:lumMod val="85000"/>
+                </a:schemeClr>
+              </a:solidFill>
+              <a:latin typeface="+mn-lt"/>
+              <a:ea typeface="+mn-ea"/>
+              <a:cs typeface="+mn-cs"/>
+            </a:defRPr>
+          </a:pPr>
+          <a:endParaRPr lang="pt-BR"/>
+        </a:p>
+      </c:txPr>
+    </c:title>
+    <c:autoTitleDeleted val="0"/>
+    <c:plotArea>
+      <c:layout/>
+      <c:lineChart>
+        <c:grouping val="standard"/>
+        <c:varyColors val="0"/>
+        <c:ser>
+          <c:idx val="0"/>
+          <c:order val="0"/>
+          <c:tx>
+            <c:strRef>
+              <c:f>'Por Integrante'!$A$2</c:f>
+              <c:strCache>
+                <c:ptCount val="1"/>
+                <c:pt idx="0">
+                  <c:v>Leonardo</c:v>
+                </c:pt>
+              </c:strCache>
+            </c:strRef>
+          </c:tx>
+          <c:spPr>
+            <a:ln w="22225" cap="rnd">
+              <a:solidFill>
+                <a:schemeClr val="accent1"/>
+              </a:solidFill>
+            </a:ln>
+            <a:effectLst>
+              <a:glow rad="139700">
+                <a:schemeClr val="accent1">
+                  <a:satMod val="175000"/>
+                  <a:alpha val="14000"/>
+                </a:schemeClr>
+              </a:glow>
+            </a:effectLst>
+          </c:spPr>
+          <c:marker>
+            <c:symbol val="none"/>
+          </c:marker>
+          <c:cat>
+            <c:strRef>
+              <c:f>'Por Integrante'!$B$1:$G$1</c:f>
+              <c:strCache>
+                <c:ptCount val="6"/>
+                <c:pt idx="0">
+                  <c:v>Início</c:v>
+                </c:pt>
+                <c:pt idx="1">
+                  <c:v>Sprint 1</c:v>
+                </c:pt>
+                <c:pt idx="2">
+                  <c:v>Sprint 2</c:v>
+                </c:pt>
+                <c:pt idx="3">
+                  <c:v>Sprint 3</c:v>
+                </c:pt>
+                <c:pt idx="4">
+                  <c:v>Sprint 4</c:v>
+                </c:pt>
+                <c:pt idx="5">
+                  <c:v>Apresentação</c:v>
+                </c:pt>
+              </c:strCache>
+            </c:strRef>
+          </c:cat>
+          <c:val>
+            <c:numRef>
+              <c:f>'Por Integrante'!$B$2:$G$2</c:f>
+              <c:numCache>
+                <c:formatCode>General</c:formatCode>
+                <c:ptCount val="6"/>
+                <c:pt idx="0">
+                  <c:v>0</c:v>
+                </c:pt>
+                <c:pt idx="1">
+                  <c:v>2</c:v>
+                </c:pt>
+                <c:pt idx="2">
+                  <c:v>2</c:v>
+                </c:pt>
+                <c:pt idx="3">
+                  <c:v>3</c:v>
+                </c:pt>
+                <c:pt idx="4">
+                  <c:v>3</c:v>
+                </c:pt>
+                <c:pt idx="5">
+                  <c:v>4</c:v>
+                </c:pt>
+              </c:numCache>
+            </c:numRef>
+          </c:val>
+          <c:smooth val="0"/>
+          <c:extLst>
+            <c:ext xmlns:c16="http://schemas.microsoft.com/office/drawing/2014/chart" uri="{C3380CC4-5D6E-409C-BE32-E72D297353CC}">
+              <c16:uniqueId val="{00000000-B79B-4215-9BD3-73FED7E2C078}"/>
+            </c:ext>
+          </c:extLst>
+        </c:ser>
+        <c:ser>
+          <c:idx val="1"/>
+          <c:order val="1"/>
+          <c:tx>
+            <c:strRef>
+              <c:f>'Por Integrante'!$A$3</c:f>
+              <c:strCache>
+                <c:ptCount val="1"/>
+                <c:pt idx="0">
+                  <c:v>Ana Carla</c:v>
+                </c:pt>
+              </c:strCache>
+            </c:strRef>
+          </c:tx>
+          <c:spPr>
+            <a:ln w="22225" cap="rnd">
+              <a:solidFill>
+                <a:schemeClr val="accent2"/>
+              </a:solidFill>
+            </a:ln>
+            <a:effectLst>
+              <a:glow rad="139700">
+                <a:schemeClr val="accent2">
+                  <a:satMod val="175000"/>
+                  <a:alpha val="14000"/>
+                </a:schemeClr>
+              </a:glow>
+            </a:effectLst>
+          </c:spPr>
+          <c:marker>
+            <c:symbol val="none"/>
+          </c:marker>
+          <c:cat>
+            <c:strRef>
+              <c:f>'Por Integrante'!$B$1:$G$1</c:f>
+              <c:strCache>
+                <c:ptCount val="6"/>
+                <c:pt idx="0">
+                  <c:v>Início</c:v>
+                </c:pt>
+                <c:pt idx="1">
+                  <c:v>Sprint 1</c:v>
+                </c:pt>
+                <c:pt idx="2">
+                  <c:v>Sprint 2</c:v>
+                </c:pt>
+                <c:pt idx="3">
+                  <c:v>Sprint 3</c:v>
+                </c:pt>
+                <c:pt idx="4">
+                  <c:v>Sprint 4</c:v>
+                </c:pt>
+                <c:pt idx="5">
+                  <c:v>Apresentação</c:v>
+                </c:pt>
+              </c:strCache>
+            </c:strRef>
+          </c:cat>
+          <c:val>
+            <c:numRef>
+              <c:f>'Por Integrante'!$B$3:$G$3</c:f>
+              <c:numCache>
+                <c:formatCode>General</c:formatCode>
+                <c:ptCount val="6"/>
+                <c:pt idx="0">
+                  <c:v>0</c:v>
+                </c:pt>
+                <c:pt idx="1">
+                  <c:v>0</c:v>
+                </c:pt>
+                <c:pt idx="2">
+                  <c:v>1</c:v>
+                </c:pt>
+                <c:pt idx="3">
+                  <c:v>2</c:v>
+                </c:pt>
+                <c:pt idx="4">
+                  <c:v>2</c:v>
+                </c:pt>
+                <c:pt idx="5">
+                  <c:v>4</c:v>
+                </c:pt>
+              </c:numCache>
+            </c:numRef>
+          </c:val>
+          <c:smooth val="0"/>
+          <c:extLst>
+            <c:ext xmlns:c16="http://schemas.microsoft.com/office/drawing/2014/chart" uri="{C3380CC4-5D6E-409C-BE32-E72D297353CC}">
+              <c16:uniqueId val="{00000001-B79B-4215-9BD3-73FED7E2C078}"/>
+            </c:ext>
+          </c:extLst>
+        </c:ser>
+        <c:ser>
+          <c:idx val="2"/>
+          <c:order val="2"/>
+          <c:tx>
+            <c:strRef>
+              <c:f>'Por Integrante'!$A$4</c:f>
+              <c:strCache>
+                <c:ptCount val="1"/>
+                <c:pt idx="0">
+                  <c:v>Luís</c:v>
+                </c:pt>
+              </c:strCache>
+            </c:strRef>
+          </c:tx>
+          <c:spPr>
+            <a:ln w="22225" cap="rnd">
+              <a:solidFill>
+                <a:schemeClr val="accent3"/>
+              </a:solidFill>
+            </a:ln>
+            <a:effectLst>
+              <a:glow rad="139700">
+                <a:schemeClr val="accent3">
+                  <a:satMod val="175000"/>
+                  <a:alpha val="14000"/>
+                </a:schemeClr>
+              </a:glow>
+            </a:effectLst>
+          </c:spPr>
+          <c:marker>
+            <c:symbol val="none"/>
+          </c:marker>
+          <c:cat>
+            <c:strRef>
+              <c:f>'Por Integrante'!$B$1:$G$1</c:f>
+              <c:strCache>
+                <c:ptCount val="6"/>
+                <c:pt idx="0">
+                  <c:v>Início</c:v>
+                </c:pt>
+                <c:pt idx="1">
+                  <c:v>Sprint 1</c:v>
+                </c:pt>
+                <c:pt idx="2">
+                  <c:v>Sprint 2</c:v>
+                </c:pt>
+                <c:pt idx="3">
+                  <c:v>Sprint 3</c:v>
+                </c:pt>
+                <c:pt idx="4">
+                  <c:v>Sprint 4</c:v>
+                </c:pt>
+                <c:pt idx="5">
+                  <c:v>Apresentação</c:v>
+                </c:pt>
+              </c:strCache>
+            </c:strRef>
+          </c:cat>
+          <c:val>
+            <c:numRef>
+              <c:f>'Por Integrante'!$B$4:$G$4</c:f>
+              <c:numCache>
+                <c:formatCode>General</c:formatCode>
+                <c:ptCount val="6"/>
+                <c:pt idx="0">
+                  <c:v>0</c:v>
+                </c:pt>
+                <c:pt idx="1">
+                  <c:v>1</c:v>
+                </c:pt>
+                <c:pt idx="2">
+                  <c:v>2</c:v>
+                </c:pt>
+                <c:pt idx="3">
+                  <c:v>3</c:v>
+                </c:pt>
+                <c:pt idx="4">
+                  <c:v>4</c:v>
+                </c:pt>
+                <c:pt idx="5">
+                  <c:v>5</c:v>
+                </c:pt>
+              </c:numCache>
+            </c:numRef>
+          </c:val>
+          <c:smooth val="0"/>
+          <c:extLst>
+            <c:ext xmlns:c16="http://schemas.microsoft.com/office/drawing/2014/chart" uri="{C3380CC4-5D6E-409C-BE32-E72D297353CC}">
+              <c16:uniqueId val="{00000002-B79B-4215-9BD3-73FED7E2C078}"/>
+            </c:ext>
+          </c:extLst>
+        </c:ser>
+        <c:ser>
+          <c:idx val="3"/>
+          <c:order val="3"/>
+          <c:tx>
+            <c:strRef>
+              <c:f>'Por Integrante'!$A$5</c:f>
+              <c:strCache>
+                <c:ptCount val="1"/>
+                <c:pt idx="0">
+                  <c:v>Lucas</c:v>
+                </c:pt>
+              </c:strCache>
+            </c:strRef>
+          </c:tx>
+          <c:spPr>
+            <a:ln w="22225" cap="rnd">
+              <a:solidFill>
+                <a:schemeClr val="accent4"/>
+              </a:solidFill>
+            </a:ln>
+            <a:effectLst>
+              <a:glow rad="139700">
+                <a:schemeClr val="accent4">
+                  <a:satMod val="175000"/>
+                  <a:alpha val="14000"/>
+                </a:schemeClr>
+              </a:glow>
+            </a:effectLst>
+          </c:spPr>
+          <c:marker>
+            <c:symbol val="none"/>
+          </c:marker>
+          <c:cat>
+            <c:strRef>
+              <c:f>'Por Integrante'!$B$1:$G$1</c:f>
+              <c:strCache>
+                <c:ptCount val="6"/>
+                <c:pt idx="0">
+                  <c:v>Início</c:v>
+                </c:pt>
+                <c:pt idx="1">
+                  <c:v>Sprint 1</c:v>
+                </c:pt>
+                <c:pt idx="2">
+                  <c:v>Sprint 2</c:v>
+                </c:pt>
+                <c:pt idx="3">
+                  <c:v>Sprint 3</c:v>
+                </c:pt>
+                <c:pt idx="4">
+                  <c:v>Sprint 4</c:v>
+                </c:pt>
+                <c:pt idx="5">
+                  <c:v>Apresentação</c:v>
+                </c:pt>
+              </c:strCache>
+            </c:strRef>
+          </c:cat>
+          <c:val>
+            <c:numRef>
+              <c:f>'Por Integrante'!$B$5:$G$5</c:f>
+              <c:numCache>
+                <c:formatCode>General</c:formatCode>
+                <c:ptCount val="6"/>
+                <c:pt idx="0">
+                  <c:v>0</c:v>
+                </c:pt>
+                <c:pt idx="1">
+                  <c:v>1</c:v>
+                </c:pt>
+                <c:pt idx="2">
+                  <c:v>1</c:v>
+                </c:pt>
+                <c:pt idx="3">
+                  <c:v>1</c:v>
+                </c:pt>
+                <c:pt idx="4">
+                  <c:v>2</c:v>
+                </c:pt>
+                <c:pt idx="5">
+                  <c:v>3</c:v>
+                </c:pt>
+              </c:numCache>
+            </c:numRef>
+          </c:val>
+          <c:smooth val="0"/>
+          <c:extLst>
+            <c:ext xmlns:c16="http://schemas.microsoft.com/office/drawing/2014/chart" uri="{C3380CC4-5D6E-409C-BE32-E72D297353CC}">
+              <c16:uniqueId val="{00000003-B79B-4215-9BD3-73FED7E2C078}"/>
+            </c:ext>
+          </c:extLst>
+        </c:ser>
+        <c:ser>
+          <c:idx val="4"/>
+          <c:order val="4"/>
+          <c:tx>
+            <c:strRef>
+              <c:f>'Por Integrante'!$A$6</c:f>
+              <c:strCache>
+                <c:ptCount val="1"/>
+                <c:pt idx="0">
+                  <c:v>Marcos Felipe</c:v>
+                </c:pt>
+              </c:strCache>
+            </c:strRef>
+          </c:tx>
+          <c:spPr>
+            <a:ln w="22225" cap="rnd">
+              <a:solidFill>
+                <a:schemeClr val="accent5"/>
+              </a:solidFill>
+            </a:ln>
+            <a:effectLst>
+              <a:glow rad="139700">
+                <a:schemeClr val="accent5">
+                  <a:satMod val="175000"/>
+                  <a:alpha val="14000"/>
+                </a:schemeClr>
+              </a:glow>
+            </a:effectLst>
+          </c:spPr>
+          <c:marker>
+            <c:symbol val="none"/>
+          </c:marker>
+          <c:cat>
+            <c:strRef>
+              <c:f>'Por Integrante'!$B$1:$G$1</c:f>
+              <c:strCache>
+                <c:ptCount val="6"/>
+                <c:pt idx="0">
+                  <c:v>Início</c:v>
+                </c:pt>
+                <c:pt idx="1">
+                  <c:v>Sprint 1</c:v>
+                </c:pt>
+                <c:pt idx="2">
+                  <c:v>Sprint 2</c:v>
+                </c:pt>
+                <c:pt idx="3">
+                  <c:v>Sprint 3</c:v>
+                </c:pt>
+                <c:pt idx="4">
+                  <c:v>Sprint 4</c:v>
+                </c:pt>
+                <c:pt idx="5">
+                  <c:v>Apresentação</c:v>
+                </c:pt>
+              </c:strCache>
+            </c:strRef>
+          </c:cat>
+          <c:val>
+            <c:numRef>
+              <c:f>'Por Integrante'!$B$6:$G$6</c:f>
+              <c:numCache>
+                <c:formatCode>General</c:formatCode>
+                <c:ptCount val="6"/>
+                <c:pt idx="0">
+                  <c:v>0</c:v>
+                </c:pt>
+                <c:pt idx="1">
+                  <c:v>0</c:v>
+                </c:pt>
+                <c:pt idx="2">
+                  <c:v>1</c:v>
+                </c:pt>
+                <c:pt idx="3">
+                  <c:v>1</c:v>
+                </c:pt>
+                <c:pt idx="4">
+                  <c:v>3</c:v>
+                </c:pt>
+                <c:pt idx="5">
+                  <c:v>4</c:v>
+                </c:pt>
+              </c:numCache>
+            </c:numRef>
+          </c:val>
+          <c:smooth val="0"/>
+          <c:extLst>
+            <c:ext xmlns:c16="http://schemas.microsoft.com/office/drawing/2014/chart" uri="{C3380CC4-5D6E-409C-BE32-E72D297353CC}">
+              <c16:uniqueId val="{00000004-B79B-4215-9BD3-73FED7E2C078}"/>
+            </c:ext>
+          </c:extLst>
+        </c:ser>
+        <c:ser>
+          <c:idx val="5"/>
+          <c:order val="5"/>
+          <c:tx>
+            <c:strRef>
+              <c:f>'Por Integrante'!$A$7</c:f>
+              <c:strCache>
+                <c:ptCount val="1"/>
+                <c:pt idx="0">
+                  <c:v>Anthony</c:v>
+                </c:pt>
+              </c:strCache>
+            </c:strRef>
+          </c:tx>
+          <c:spPr>
+            <a:ln w="22225" cap="rnd">
+              <a:solidFill>
+                <a:schemeClr val="accent6"/>
+              </a:solidFill>
+            </a:ln>
+            <a:effectLst>
+              <a:glow rad="139700">
+                <a:schemeClr val="accent6">
+                  <a:satMod val="175000"/>
+                  <a:alpha val="14000"/>
+                </a:schemeClr>
+              </a:glow>
+            </a:effectLst>
+          </c:spPr>
+          <c:marker>
+            <c:symbol val="none"/>
+          </c:marker>
+          <c:cat>
+            <c:strRef>
+              <c:f>'Por Integrante'!$B$1:$G$1</c:f>
+              <c:strCache>
+                <c:ptCount val="6"/>
+                <c:pt idx="0">
+                  <c:v>Início</c:v>
+                </c:pt>
+                <c:pt idx="1">
+                  <c:v>Sprint 1</c:v>
+                </c:pt>
+                <c:pt idx="2">
+                  <c:v>Sprint 2</c:v>
+                </c:pt>
+                <c:pt idx="3">
+                  <c:v>Sprint 3</c:v>
+                </c:pt>
+                <c:pt idx="4">
+                  <c:v>Sprint 4</c:v>
+                </c:pt>
+                <c:pt idx="5">
+                  <c:v>Apresentação</c:v>
+                </c:pt>
+              </c:strCache>
+            </c:strRef>
+          </c:cat>
+          <c:val>
+            <c:numRef>
+              <c:f>'Por Integrante'!$B$7:$G$7</c:f>
+              <c:numCache>
+                <c:formatCode>General</c:formatCode>
+                <c:ptCount val="6"/>
+                <c:pt idx="0">
+                  <c:v>0</c:v>
+                </c:pt>
+                <c:pt idx="1">
+                  <c:v>1</c:v>
+                </c:pt>
+                <c:pt idx="2">
+                  <c:v>2</c:v>
+                </c:pt>
+                <c:pt idx="3">
+                  <c:v>2</c:v>
+                </c:pt>
+                <c:pt idx="4">
+                  <c:v>2</c:v>
+                </c:pt>
+                <c:pt idx="5">
+                  <c:v>3</c:v>
+                </c:pt>
+              </c:numCache>
+            </c:numRef>
+          </c:val>
+          <c:smooth val="0"/>
+          <c:extLst>
+            <c:ext xmlns:c16="http://schemas.microsoft.com/office/drawing/2014/chart" uri="{C3380CC4-5D6E-409C-BE32-E72D297353CC}">
+              <c16:uniqueId val="{00000005-B79B-4215-9BD3-73FED7E2C078}"/>
+            </c:ext>
+          </c:extLst>
+        </c:ser>
+        <c:dLbls>
+          <c:showLegendKey val="0"/>
+          <c:showVal val="0"/>
+          <c:showCatName val="0"/>
+          <c:showSerName val="0"/>
+          <c:showPercent val="0"/>
+          <c:showBubbleSize val="0"/>
+        </c:dLbls>
+        <c:smooth val="0"/>
+        <c:axId val="1996120192"/>
+        <c:axId val="1449128912"/>
+      </c:lineChart>
+      <c:catAx>
+        <c:axId val="1996120192"/>
+        <c:scaling>
+          <c:orientation val="minMax"/>
+        </c:scaling>
+        <c:delete val="0"/>
+        <c:axPos val="b"/>
+        <c:majorGridlines>
+          <c:spPr>
+            <a:ln w="9525" cap="flat" cmpd="sng" algn="ctr">
+              <a:gradFill>
+                <a:gsLst>
+                  <a:gs pos="100000">
+                    <a:schemeClr val="dk1">
+                      <a:lumMod val="75000"/>
+                      <a:lumOff val="25000"/>
+                    </a:schemeClr>
+                  </a:gs>
+                  <a:gs pos="0">
+                    <a:schemeClr val="dk1">
+                      <a:lumMod val="65000"/>
+                      <a:lumOff val="35000"/>
+                    </a:schemeClr>
+                  </a:gs>
+                </a:gsLst>
+                <a:lin ang="5400000" scaled="0"/>
+              </a:gradFill>
+              <a:round/>
+            </a:ln>
+            <a:effectLst/>
+          </c:spPr>
+        </c:majorGridlines>
+        <c:numFmt formatCode="General" sourceLinked="1"/>
+        <c:majorTickMark val="none"/>
+        <c:minorTickMark val="none"/>
+        <c:tickLblPos val="nextTo"/>
+        <c:spPr>
+          <a:noFill/>
+          <a:ln>
+            <a:noFill/>
+          </a:ln>
+          <a:effectLst/>
+        </c:spPr>
+        <c:txPr>
+          <a:bodyPr rot="-60000000" spcFirstLastPara="1" vertOverflow="ellipsis" vert="horz" wrap="square" anchor="ctr" anchorCtr="1"/>
+          <a:lstStyle/>
+          <a:p>
+            <a:pPr>
+              <a:defRPr sz="900" b="0" i="0" u="none" strike="noStrike" kern="1200" baseline="0">
+                <a:solidFill>
+                  <a:schemeClr val="lt1">
+                    <a:lumMod val="75000"/>
+                  </a:schemeClr>
+                </a:solidFill>
+                <a:latin typeface="+mn-lt"/>
+                <a:ea typeface="+mn-ea"/>
+                <a:cs typeface="+mn-cs"/>
+              </a:defRPr>
+            </a:pPr>
+            <a:endParaRPr lang="pt-BR"/>
+          </a:p>
+        </c:txPr>
+        <c:crossAx val="1449128912"/>
+        <c:crosses val="autoZero"/>
+        <c:auto val="1"/>
+        <c:lblAlgn val="ctr"/>
+        <c:lblOffset val="100"/>
+        <c:noMultiLvlLbl val="0"/>
+      </c:catAx>
+      <c:valAx>
+        <c:axId val="1449128912"/>
+        <c:scaling>
+          <c:orientation val="minMax"/>
+        </c:scaling>
+        <c:delete val="1"/>
+        <c:axPos val="l"/>
+        <c:majorGridlines>
+          <c:spPr>
+            <a:ln w="9525" cap="flat" cmpd="sng" algn="ctr">
+              <a:gradFill>
+                <a:gsLst>
+                  <a:gs pos="100000">
+                    <a:schemeClr val="dk1">
+                      <a:lumMod val="75000"/>
+                      <a:lumOff val="25000"/>
+                    </a:schemeClr>
+                  </a:gs>
+                  <a:gs pos="0">
+                    <a:schemeClr val="dk1">
+                      <a:lumMod val="65000"/>
+                      <a:lumOff val="35000"/>
+                    </a:schemeClr>
+                  </a:gs>
+                </a:gsLst>
+                <a:lin ang="5400000" scaled="0"/>
+              </a:gradFill>
+              <a:round/>
+            </a:ln>
+            <a:effectLst/>
+          </c:spPr>
+        </c:majorGridlines>
+        <c:numFmt formatCode="General" sourceLinked="1"/>
+        <c:majorTickMark val="none"/>
+        <c:minorTickMark val="none"/>
+        <c:tickLblPos val="nextTo"/>
+        <c:crossAx val="1996120192"/>
+        <c:crosses val="autoZero"/>
+        <c:crossBetween val="between"/>
+      </c:valAx>
+      <c:spPr>
+        <a:noFill/>
+        <a:ln>
+          <a:noFill/>
+        </a:ln>
+        <a:effectLst/>
+      </c:spPr>
+    </c:plotArea>
+    <c:legend>
+      <c:legendPos val="t"/>
+      <c:overlay val="0"/>
+      <c:spPr>
+        <a:noFill/>
+        <a:ln>
+          <a:noFill/>
+        </a:ln>
+        <a:effectLst/>
+      </c:spPr>
+      <c:txPr>
+        <a:bodyPr rot="0" spcFirstLastPara="1" vertOverflow="ellipsis" vert="horz" wrap="square" anchor="ctr" anchorCtr="1"/>
+        <a:lstStyle/>
+        <a:p>
+          <a:pPr>
+            <a:defRPr sz="900" b="0" i="0" u="none" strike="noStrike" kern="1200" baseline="0">
+              <a:solidFill>
+                <a:schemeClr val="lt1">
+                  <a:lumMod val="75000"/>
+                </a:schemeClr>
+              </a:solidFill>
+              <a:latin typeface="+mn-lt"/>
+              <a:ea typeface="+mn-ea"/>
+              <a:cs typeface="+mn-cs"/>
+            </a:defRPr>
+          </a:pPr>
+          <a:endParaRPr lang="pt-BR"/>
+        </a:p>
+      </c:txPr>
+    </c:legend>
+    <c:plotVisOnly val="1"/>
+    <c:dispBlanksAs val="gap"/>
+    <c:extLst>
+      <c:ext xmlns:c16r3="http://schemas.microsoft.com/office/drawing/2017/03/chart" uri="{56B9EC1D-385E-4148-901F-78D8002777C0}">
+        <c16r3:dataDisplayOptions16>
+          <c16r3:dispNaAsBlank val="1"/>
+        </c16r3:dataDisplayOptions16>
+      </c:ext>
+    </c:extLst>
+    <c:showDLblsOverMax val="0"/>
+  </c:chart>
+  <c:spPr>
+    <a:solidFill>
+      <a:schemeClr val="dk1">
+        <a:lumMod val="75000"/>
+        <a:lumOff val="25000"/>
+      </a:schemeClr>
+    </a:solidFill>
+    <a:ln w="9525" cap="flat" cmpd="sng" algn="ctr">
+      <a:solidFill>
+        <a:schemeClr val="dk1">
+          <a:lumMod val="15000"/>
+          <a:lumOff val="85000"/>
+        </a:schemeClr>
+      </a:solidFill>
+      <a:round/>
+    </a:ln>
+    <a:effectLst/>
+  </c:spPr>
+  <c:txPr>
+    <a:bodyPr/>
+    <a:lstStyle/>
+    <a:p>
+      <a:pPr>
+        <a:defRPr/>
+      </a:pPr>
+      <a:endParaRPr lang="pt-BR"/>
+    </a:p>
+  </c:txPr>
+  <c:externalData r:id="rId3">
+    <c:autoUpdate val="0"/>
+  </c:externalData>
+</c:chartSpace>
+</file>
+
+<file path=word/charts/chart2.xml><?xml version="1.0" encoding="utf-8"?>
+<c:chartSpace xmlns:c="http://schemas.openxmlformats.org/drawingml/2006/chart" xmlns:a="http://schemas.openxmlformats.org/drawingml/2006/main" xmlns:r="http://schemas.openxmlformats.org/officeDocument/2006/relationships" xmlns:c16r2="http://schemas.microsoft.com/office/drawing/2015/06/chart">
+  <c:date1904 val="0"/>
+  <c:lang val="pt-BR"/>
+  <c:roundedCorners val="0"/>
+  <mc:AlternateContent xmlns:mc="http://schemas.openxmlformats.org/markup-compatibility/2006">
+    <mc:Choice xmlns:c14="http://schemas.microsoft.com/office/drawing/2007/8/2/chart" Requires="c14">
+      <c14:style val="102"/>
+    </mc:Choice>
+    <mc:Fallback>
+      <c:style val="2"/>
+    </mc:Fallback>
+  </mc:AlternateContent>
+  <c:chart>
+    <c:title>
+      <c:tx>
+        <c:rich>
+          <a:bodyPr rot="0" spcFirstLastPara="1" vertOverflow="ellipsis" vert="horz" wrap="square" anchor="ctr" anchorCtr="1"/>
+          <a:lstStyle/>
+          <a:p>
+            <a:pPr>
+              <a:defRPr sz="1400" b="1" i="0" u="none" strike="noStrike" kern="1200" cap="none" baseline="0">
+                <a:solidFill>
+                  <a:schemeClr val="lt1">
+                    <a:lumMod val="85000"/>
+                  </a:schemeClr>
+                </a:solidFill>
+                <a:latin typeface="+mn-lt"/>
+                <a:ea typeface="+mn-ea"/>
+                <a:cs typeface="+mn-cs"/>
+              </a:defRPr>
+            </a:pPr>
+            <a:r>
+              <a:rPr lang="pt-BR"/>
+              <a:t>Burnup Chart</a:t>
+            </a:r>
+          </a:p>
+        </c:rich>
+      </c:tx>
+      <c:overlay val="0"/>
+      <c:spPr>
+        <a:noFill/>
+        <a:ln>
+          <a:noFill/>
+        </a:ln>
+        <a:effectLst/>
+      </c:spPr>
+      <c:txPr>
+        <a:bodyPr rot="0" spcFirstLastPara="1" vertOverflow="ellipsis" vert="horz" wrap="square" anchor="ctr" anchorCtr="1"/>
+        <a:lstStyle/>
+        <a:p>
+          <a:pPr>
+            <a:defRPr sz="1400" b="1" i="0" u="none" strike="noStrike" kern="1200" cap="none" baseline="0">
+              <a:solidFill>
+                <a:schemeClr val="lt1">
+                  <a:lumMod val="85000"/>
+                </a:schemeClr>
+              </a:solidFill>
+              <a:latin typeface="+mn-lt"/>
+              <a:ea typeface="+mn-ea"/>
+              <a:cs typeface="+mn-cs"/>
+            </a:defRPr>
+          </a:pPr>
+          <a:endParaRPr lang="pt-BR"/>
+        </a:p>
+      </c:txPr>
+    </c:title>
+    <c:autoTitleDeleted val="0"/>
+    <c:plotArea>
+      <c:layout/>
+      <c:lineChart>
+        <c:grouping val="standard"/>
+        <c:varyColors val="0"/>
+        <c:ser>
+          <c:idx val="0"/>
+          <c:order val="0"/>
+          <c:tx>
+            <c:strRef>
+              <c:f>'Burn up &amp; down'!$A$2</c:f>
+              <c:strCache>
+                <c:ptCount val="1"/>
+                <c:pt idx="0">
+                  <c:v>Total</c:v>
+                </c:pt>
+              </c:strCache>
+            </c:strRef>
+          </c:tx>
+          <c:spPr>
+            <a:ln w="22225" cap="rnd">
+              <a:solidFill>
+                <a:schemeClr val="accent1"/>
+              </a:solidFill>
+            </a:ln>
+            <a:effectLst>
+              <a:glow rad="139700">
+                <a:schemeClr val="accent1">
+                  <a:satMod val="175000"/>
+                  <a:alpha val="14000"/>
+                </a:schemeClr>
+              </a:glow>
+            </a:effectLst>
+          </c:spPr>
+          <c:marker>
+            <c:symbol val="circle"/>
+            <c:size val="4"/>
+            <c:spPr>
+              <a:solidFill>
+                <a:schemeClr val="accent1">
+                  <a:lumMod val="60000"/>
+                  <a:lumOff val="40000"/>
+                </a:schemeClr>
+              </a:solidFill>
+              <a:ln>
+                <a:noFill/>
+              </a:ln>
+              <a:effectLst>
+                <a:glow rad="63500">
+                  <a:schemeClr val="accent1">
+                    <a:satMod val="175000"/>
+                    <a:alpha val="25000"/>
+                  </a:schemeClr>
+                </a:glow>
+              </a:effectLst>
+            </c:spPr>
+          </c:marker>
+          <c:dLbls>
+            <c:delete val="1"/>
+          </c:dLbls>
+          <c:cat>
+            <c:strRef>
+              <c:f>'Burn up &amp; down'!$B$1:$G$1</c:f>
+              <c:strCache>
+                <c:ptCount val="6"/>
+                <c:pt idx="0">
+                  <c:v>Início</c:v>
+                </c:pt>
+                <c:pt idx="1">
+                  <c:v>Sprint 1</c:v>
+                </c:pt>
+                <c:pt idx="2">
+                  <c:v>Sprint 2</c:v>
+                </c:pt>
+                <c:pt idx="3">
+                  <c:v>Sprint 3</c:v>
+                </c:pt>
+                <c:pt idx="4">
+                  <c:v>Sprint 4</c:v>
+                </c:pt>
+                <c:pt idx="5">
+                  <c:v>Apresentação</c:v>
+                </c:pt>
+              </c:strCache>
+            </c:strRef>
+          </c:cat>
+          <c:val>
+            <c:numRef>
+              <c:f>'Burn up &amp; down'!$B$2:$G$2</c:f>
+              <c:numCache>
+                <c:formatCode>General</c:formatCode>
+                <c:ptCount val="6"/>
+                <c:pt idx="0">
+                  <c:v>11</c:v>
+                </c:pt>
+                <c:pt idx="1">
+                  <c:v>11</c:v>
+                </c:pt>
+                <c:pt idx="2">
+                  <c:v>17</c:v>
+                </c:pt>
+                <c:pt idx="3">
+                  <c:v>20</c:v>
+                </c:pt>
+                <c:pt idx="4">
+                  <c:v>22</c:v>
+                </c:pt>
+                <c:pt idx="5">
+                  <c:v>22</c:v>
+                </c:pt>
+              </c:numCache>
+            </c:numRef>
+          </c:val>
+          <c:smooth val="0"/>
+          <c:extLst>
+            <c:ext xmlns:c16="http://schemas.microsoft.com/office/drawing/2014/chart" uri="{C3380CC4-5D6E-409C-BE32-E72D297353CC}">
+              <c16:uniqueId val="{00000000-3155-45EE-9E3D-E65E03F0E768}"/>
+            </c:ext>
+          </c:extLst>
+        </c:ser>
+        <c:ser>
+          <c:idx val="1"/>
+          <c:order val="1"/>
+          <c:tx>
+            <c:strRef>
+              <c:f>'Burn up &amp; down'!$A$3</c:f>
+              <c:strCache>
+                <c:ptCount val="1"/>
+                <c:pt idx="0">
+                  <c:v>Completo</c:v>
+                </c:pt>
+              </c:strCache>
+            </c:strRef>
+          </c:tx>
+          <c:spPr>
+            <a:ln w="22225" cap="rnd">
+              <a:solidFill>
+                <a:schemeClr val="accent2"/>
+              </a:solidFill>
+            </a:ln>
+            <a:effectLst>
+              <a:glow rad="139700">
+                <a:schemeClr val="accent2">
+                  <a:satMod val="175000"/>
+                  <a:alpha val="14000"/>
+                </a:schemeClr>
+              </a:glow>
+            </a:effectLst>
+          </c:spPr>
+          <c:marker>
+            <c:symbol val="circle"/>
+            <c:size val="4"/>
+            <c:spPr>
+              <a:solidFill>
+                <a:schemeClr val="accent2">
+                  <a:lumMod val="60000"/>
+                  <a:lumOff val="40000"/>
+                </a:schemeClr>
+              </a:solidFill>
+              <a:ln>
+                <a:noFill/>
+              </a:ln>
+              <a:effectLst>
+                <a:glow rad="63500">
+                  <a:schemeClr val="accent2">
+                    <a:satMod val="175000"/>
+                    <a:alpha val="25000"/>
+                  </a:schemeClr>
+                </a:glow>
+              </a:effectLst>
+            </c:spPr>
+          </c:marker>
+          <c:dLbls>
+            <c:delete val="1"/>
+          </c:dLbls>
+          <c:cat>
+            <c:strRef>
+              <c:f>'Burn up &amp; down'!$B$1:$G$1</c:f>
+              <c:strCache>
+                <c:ptCount val="6"/>
+                <c:pt idx="0">
+                  <c:v>Início</c:v>
+                </c:pt>
+                <c:pt idx="1">
+                  <c:v>Sprint 1</c:v>
+                </c:pt>
+                <c:pt idx="2">
+                  <c:v>Sprint 2</c:v>
+                </c:pt>
+                <c:pt idx="3">
+                  <c:v>Sprint 3</c:v>
+                </c:pt>
+                <c:pt idx="4">
+                  <c:v>Sprint 4</c:v>
+                </c:pt>
+                <c:pt idx="5">
+                  <c:v>Apresentação</c:v>
+                </c:pt>
+              </c:strCache>
+            </c:strRef>
+          </c:cat>
+          <c:val>
+            <c:numRef>
+              <c:f>'Burn up &amp; down'!$B$3:$G$3</c:f>
+              <c:numCache>
+                <c:formatCode>General</c:formatCode>
+                <c:ptCount val="6"/>
+                <c:pt idx="0">
+                  <c:v>0</c:v>
+                </c:pt>
+                <c:pt idx="1">
+                  <c:v>3</c:v>
+                </c:pt>
+                <c:pt idx="2">
+                  <c:v>6</c:v>
+                </c:pt>
+                <c:pt idx="3">
+                  <c:v>8</c:v>
+                </c:pt>
+                <c:pt idx="4">
+                  <c:v>9</c:v>
+                </c:pt>
+                <c:pt idx="5">
+                  <c:v>16</c:v>
+                </c:pt>
+              </c:numCache>
+            </c:numRef>
+          </c:val>
+          <c:smooth val="0"/>
+          <c:extLst>
+            <c:ext xmlns:c16="http://schemas.microsoft.com/office/drawing/2014/chart" uri="{C3380CC4-5D6E-409C-BE32-E72D297353CC}">
+              <c16:uniqueId val="{00000001-3155-45EE-9E3D-E65E03F0E768}"/>
+            </c:ext>
+          </c:extLst>
+        </c:ser>
+        <c:dLbls>
+          <c:dLblPos val="ctr"/>
+          <c:showLegendKey val="0"/>
+          <c:showVal val="1"/>
+          <c:showCatName val="0"/>
+          <c:showSerName val="0"/>
+          <c:showPercent val="0"/>
+          <c:showBubbleSize val="0"/>
+        </c:dLbls>
+        <c:marker val="1"/>
+        <c:smooth val="0"/>
+        <c:axId val="1997179072"/>
+        <c:axId val="1505426320"/>
+      </c:lineChart>
+      <c:catAx>
+        <c:axId val="1997179072"/>
+        <c:scaling>
+          <c:orientation val="minMax"/>
+        </c:scaling>
+        <c:delete val="0"/>
+        <c:axPos val="b"/>
+        <c:majorGridlines>
+          <c:spPr>
+            <a:ln w="9525" cap="flat" cmpd="sng" algn="ctr">
+              <a:gradFill>
+                <a:gsLst>
+                  <a:gs pos="100000">
+                    <a:schemeClr val="dk1">
+                      <a:lumMod val="75000"/>
+                      <a:lumOff val="25000"/>
+                    </a:schemeClr>
+                  </a:gs>
+                  <a:gs pos="0">
+                    <a:schemeClr val="dk1">
+                      <a:lumMod val="65000"/>
+                      <a:lumOff val="35000"/>
+                    </a:schemeClr>
+                  </a:gs>
+                </a:gsLst>
+                <a:lin ang="5400000" scaled="0"/>
+              </a:gradFill>
+              <a:round/>
+            </a:ln>
+            <a:effectLst/>
+          </c:spPr>
+        </c:majorGridlines>
+        <c:numFmt formatCode="General" sourceLinked="1"/>
+        <c:majorTickMark val="none"/>
+        <c:minorTickMark val="none"/>
+        <c:tickLblPos val="nextTo"/>
+        <c:spPr>
+          <a:noFill/>
+          <a:ln>
+            <a:noFill/>
+          </a:ln>
+          <a:effectLst/>
+        </c:spPr>
+        <c:txPr>
+          <a:bodyPr rot="-60000000" spcFirstLastPara="1" vertOverflow="ellipsis" vert="horz" wrap="square" anchor="ctr" anchorCtr="1"/>
+          <a:lstStyle/>
+          <a:p>
+            <a:pPr>
+              <a:defRPr sz="900" b="0" i="0" u="none" strike="noStrike" kern="1200" baseline="0">
+                <a:solidFill>
+                  <a:schemeClr val="lt1">
+                    <a:lumMod val="75000"/>
+                  </a:schemeClr>
+                </a:solidFill>
+                <a:latin typeface="+mn-lt"/>
+                <a:ea typeface="+mn-ea"/>
+                <a:cs typeface="+mn-cs"/>
+              </a:defRPr>
+            </a:pPr>
+            <a:endParaRPr lang="pt-BR"/>
+          </a:p>
+        </c:txPr>
+        <c:crossAx val="1505426320"/>
+        <c:crosses val="autoZero"/>
+        <c:auto val="1"/>
+        <c:lblAlgn val="ctr"/>
+        <c:lblOffset val="100"/>
+        <c:noMultiLvlLbl val="0"/>
+      </c:catAx>
+      <c:valAx>
+        <c:axId val="1505426320"/>
+        <c:scaling>
+          <c:orientation val="minMax"/>
+        </c:scaling>
+        <c:delete val="1"/>
+        <c:axPos val="l"/>
+        <c:majorGridlines>
+          <c:spPr>
+            <a:ln w="9525" cap="flat" cmpd="sng" algn="ctr">
+              <a:gradFill>
+                <a:gsLst>
+                  <a:gs pos="100000">
+                    <a:schemeClr val="dk1">
+                      <a:lumMod val="75000"/>
+                      <a:lumOff val="25000"/>
+                    </a:schemeClr>
+                  </a:gs>
+                  <a:gs pos="0">
+                    <a:schemeClr val="dk1">
+                      <a:lumMod val="65000"/>
+                      <a:lumOff val="35000"/>
+                    </a:schemeClr>
+                  </a:gs>
+                </a:gsLst>
+                <a:lin ang="5400000" scaled="0"/>
+              </a:gradFill>
+              <a:round/>
+            </a:ln>
+            <a:effectLst/>
+          </c:spPr>
+        </c:majorGridlines>
+        <c:numFmt formatCode="General" sourceLinked="1"/>
+        <c:majorTickMark val="none"/>
+        <c:minorTickMark val="none"/>
+        <c:tickLblPos val="nextTo"/>
+        <c:crossAx val="1997179072"/>
+        <c:crosses val="autoZero"/>
+        <c:crossBetween val="between"/>
+      </c:valAx>
+      <c:spPr>
+        <a:noFill/>
+        <a:ln>
+          <a:noFill/>
+        </a:ln>
+        <a:effectLst/>
+      </c:spPr>
+    </c:plotArea>
+    <c:legend>
+      <c:legendPos val="t"/>
+      <c:overlay val="0"/>
+      <c:spPr>
+        <a:noFill/>
+        <a:ln>
+          <a:noFill/>
+        </a:ln>
+        <a:effectLst/>
+      </c:spPr>
+      <c:txPr>
+        <a:bodyPr rot="0" spcFirstLastPara="1" vertOverflow="ellipsis" vert="horz" wrap="square" anchor="ctr" anchorCtr="1"/>
+        <a:lstStyle/>
+        <a:p>
+          <a:pPr>
+            <a:defRPr sz="900" b="0" i="0" u="none" strike="noStrike" kern="1200" baseline="0">
+              <a:solidFill>
+                <a:schemeClr val="lt1">
+                  <a:lumMod val="75000"/>
+                </a:schemeClr>
+              </a:solidFill>
+              <a:latin typeface="+mn-lt"/>
+              <a:ea typeface="+mn-ea"/>
+              <a:cs typeface="+mn-cs"/>
+            </a:defRPr>
+          </a:pPr>
+          <a:endParaRPr lang="pt-BR"/>
+        </a:p>
+      </c:txPr>
+    </c:legend>
+    <c:plotVisOnly val="1"/>
+    <c:dispBlanksAs val="zero"/>
+    <c:extLst>
+      <c:ext xmlns:c16r3="http://schemas.microsoft.com/office/drawing/2017/03/chart" uri="{56B9EC1D-385E-4148-901F-78D8002777C0}">
+        <c16r3:dataDisplayOptions16>
+          <c16r3:dispNaAsBlank val="1"/>
+        </c16r3:dataDisplayOptions16>
+      </c:ext>
+    </c:extLst>
+    <c:showDLblsOverMax val="0"/>
+  </c:chart>
+  <c:spPr>
+    <a:solidFill>
+      <a:schemeClr val="dk1">
+        <a:lumMod val="75000"/>
+        <a:lumOff val="25000"/>
+      </a:schemeClr>
+    </a:solidFill>
+    <a:ln w="9525" cap="flat" cmpd="sng" algn="ctr">
+      <a:solidFill>
+        <a:schemeClr val="dk1">
+          <a:lumMod val="15000"/>
+          <a:lumOff val="85000"/>
+        </a:schemeClr>
+      </a:solidFill>
+      <a:round/>
+    </a:ln>
+    <a:effectLst/>
+  </c:spPr>
+  <c:txPr>
+    <a:bodyPr/>
+    <a:lstStyle/>
+    <a:p>
+      <a:pPr>
+        <a:defRPr/>
+      </a:pPr>
+      <a:endParaRPr lang="pt-BR"/>
+    </a:p>
+  </c:txPr>
+  <c:externalData r:id="rId3">
+    <c:autoUpdate val="0"/>
+  </c:externalData>
+</c:chartSpace>
+</file>
+
+<file path=word/charts/chart3.xml><?xml version="1.0" encoding="utf-8"?>
+<c:chartSpace xmlns:c="http://schemas.openxmlformats.org/drawingml/2006/chart" xmlns:a="http://schemas.openxmlformats.org/drawingml/2006/main" xmlns:r="http://schemas.openxmlformats.org/officeDocument/2006/relationships" xmlns:c16r2="http://schemas.microsoft.com/office/drawing/2015/06/chart">
+  <c:date1904 val="0"/>
+  <c:lang val="pt-BR"/>
+  <c:roundedCorners val="0"/>
+  <mc:AlternateContent xmlns:mc="http://schemas.openxmlformats.org/markup-compatibility/2006">
+    <mc:Choice xmlns:c14="http://schemas.microsoft.com/office/drawing/2007/8/2/chart" Requires="c14">
+      <c14:style val="102"/>
+    </mc:Choice>
+    <mc:Fallback>
+      <c:style val="2"/>
+    </mc:Fallback>
+  </mc:AlternateContent>
+  <c:chart>
+    <c:title>
+      <c:tx>
+        <c:rich>
+          <a:bodyPr rot="0" spcFirstLastPara="1" vertOverflow="ellipsis" vert="horz" wrap="square" anchor="ctr" anchorCtr="1"/>
+          <a:lstStyle/>
+          <a:p>
+            <a:pPr>
+              <a:defRPr sz="1400" b="1" i="0" u="none" strike="noStrike" kern="1200" cap="none" baseline="0">
+                <a:solidFill>
+                  <a:schemeClr val="lt1">
+                    <a:lumMod val="85000"/>
+                  </a:schemeClr>
+                </a:solidFill>
+                <a:latin typeface="+mn-lt"/>
+                <a:ea typeface="+mn-ea"/>
+                <a:cs typeface="+mn-cs"/>
+              </a:defRPr>
+            </a:pPr>
+            <a:r>
+              <a:rPr lang="en-US"/>
+              <a:t>Burndown Chart</a:t>
+            </a:r>
+          </a:p>
+        </c:rich>
+      </c:tx>
+      <c:overlay val="0"/>
+      <c:spPr>
+        <a:noFill/>
+        <a:ln>
+          <a:noFill/>
+        </a:ln>
+        <a:effectLst/>
+      </c:spPr>
+      <c:txPr>
+        <a:bodyPr rot="0" spcFirstLastPara="1" vertOverflow="ellipsis" vert="horz" wrap="square" anchor="ctr" anchorCtr="1"/>
+        <a:lstStyle/>
+        <a:p>
+          <a:pPr>
+            <a:defRPr sz="1400" b="1" i="0" u="none" strike="noStrike" kern="1200" cap="none" baseline="0">
+              <a:solidFill>
+                <a:schemeClr val="lt1">
+                  <a:lumMod val="85000"/>
+                </a:schemeClr>
+              </a:solidFill>
+              <a:latin typeface="+mn-lt"/>
+              <a:ea typeface="+mn-ea"/>
+              <a:cs typeface="+mn-cs"/>
+            </a:defRPr>
+          </a:pPr>
+          <a:endParaRPr lang="pt-BR"/>
+        </a:p>
+      </c:txPr>
+    </c:title>
+    <c:autoTitleDeleted val="0"/>
+    <c:plotArea>
+      <c:layout/>
+      <c:lineChart>
+        <c:grouping val="standard"/>
+        <c:varyColors val="0"/>
+        <c:ser>
+          <c:idx val="0"/>
+          <c:order val="0"/>
+          <c:tx>
+            <c:strRef>
+              <c:f>'Burn up &amp; down'!$A$7</c:f>
+              <c:strCache>
+                <c:ptCount val="1"/>
+                <c:pt idx="0">
+                  <c:v>Restante</c:v>
+                </c:pt>
+              </c:strCache>
+            </c:strRef>
+          </c:tx>
+          <c:spPr>
+            <a:ln w="22225" cap="rnd">
+              <a:solidFill>
+                <a:schemeClr val="accent1"/>
+              </a:solidFill>
+            </a:ln>
+            <a:effectLst>
+              <a:glow rad="139700">
+                <a:schemeClr val="accent1">
+                  <a:satMod val="175000"/>
+                  <a:alpha val="14000"/>
+                </a:schemeClr>
+              </a:glow>
+            </a:effectLst>
+          </c:spPr>
+          <c:marker>
+            <c:symbol val="circle"/>
+            <c:size val="4"/>
+            <c:spPr>
+              <a:solidFill>
+                <a:schemeClr val="accent1">
+                  <a:lumMod val="60000"/>
+                  <a:lumOff val="40000"/>
+                </a:schemeClr>
+              </a:solidFill>
+              <a:ln>
+                <a:noFill/>
+              </a:ln>
+              <a:effectLst>
+                <a:glow rad="63500">
+                  <a:schemeClr val="accent1">
+                    <a:satMod val="175000"/>
+                    <a:alpha val="25000"/>
+                  </a:schemeClr>
+                </a:glow>
+              </a:effectLst>
+            </c:spPr>
+          </c:marker>
+          <c:cat>
+            <c:strRef>
+              <c:f>'Burn up &amp; down'!$B$6:$G$6</c:f>
+              <c:strCache>
+                <c:ptCount val="6"/>
+                <c:pt idx="0">
+                  <c:v>Início</c:v>
+                </c:pt>
+                <c:pt idx="1">
+                  <c:v>Sprint 1</c:v>
+                </c:pt>
+                <c:pt idx="2">
+                  <c:v>Sprint 2</c:v>
+                </c:pt>
+                <c:pt idx="3">
+                  <c:v>Sprint 3</c:v>
+                </c:pt>
+                <c:pt idx="4">
+                  <c:v>Sprint 4</c:v>
+                </c:pt>
+                <c:pt idx="5">
+                  <c:v>Apresentação</c:v>
+                </c:pt>
+              </c:strCache>
+            </c:strRef>
+          </c:cat>
+          <c:val>
+            <c:numRef>
+              <c:f>'Burn up &amp; down'!$B$7:$G$7</c:f>
+              <c:numCache>
+                <c:formatCode>General</c:formatCode>
+                <c:ptCount val="6"/>
+                <c:pt idx="0">
+                  <c:v>11</c:v>
+                </c:pt>
+                <c:pt idx="1">
+                  <c:v>8</c:v>
+                </c:pt>
+                <c:pt idx="2">
+                  <c:v>11</c:v>
+                </c:pt>
+                <c:pt idx="3">
+                  <c:v>12</c:v>
+                </c:pt>
+                <c:pt idx="4">
+                  <c:v>13</c:v>
+                </c:pt>
+                <c:pt idx="5">
+                  <c:v>6</c:v>
+                </c:pt>
+              </c:numCache>
+            </c:numRef>
+          </c:val>
+          <c:smooth val="0"/>
+          <c:extLst>
+            <c:ext xmlns:c16="http://schemas.microsoft.com/office/drawing/2014/chart" uri="{C3380CC4-5D6E-409C-BE32-E72D297353CC}">
+              <c16:uniqueId val="{00000000-6AE0-47E2-A317-8DE042FAE3F5}"/>
+            </c:ext>
+          </c:extLst>
+        </c:ser>
+        <c:dLbls>
+          <c:showLegendKey val="0"/>
+          <c:showVal val="0"/>
+          <c:showCatName val="0"/>
+          <c:showSerName val="0"/>
+          <c:showPercent val="0"/>
+          <c:showBubbleSize val="0"/>
+        </c:dLbls>
+        <c:marker val="1"/>
+        <c:smooth val="0"/>
+        <c:axId val="1997422576"/>
+        <c:axId val="2001895088"/>
+      </c:lineChart>
+      <c:catAx>
+        <c:axId val="1997422576"/>
+        <c:scaling>
+          <c:orientation val="minMax"/>
+        </c:scaling>
+        <c:delete val="0"/>
+        <c:axPos val="b"/>
+        <c:majorGridlines>
+          <c:spPr>
+            <a:ln w="9525" cap="flat" cmpd="sng" algn="ctr">
+              <a:gradFill>
+                <a:gsLst>
+                  <a:gs pos="100000">
+                    <a:schemeClr val="dk1">
+                      <a:lumMod val="75000"/>
+                      <a:lumOff val="25000"/>
+                    </a:schemeClr>
+                  </a:gs>
+                  <a:gs pos="0">
+                    <a:schemeClr val="dk1">
+                      <a:lumMod val="65000"/>
+                      <a:lumOff val="35000"/>
+                    </a:schemeClr>
+                  </a:gs>
+                </a:gsLst>
+                <a:lin ang="5400000" scaled="0"/>
+              </a:gradFill>
+              <a:round/>
+            </a:ln>
+            <a:effectLst/>
+          </c:spPr>
+        </c:majorGridlines>
+        <c:numFmt formatCode="General" sourceLinked="1"/>
+        <c:majorTickMark val="none"/>
+        <c:minorTickMark val="none"/>
+        <c:tickLblPos val="nextTo"/>
+        <c:spPr>
+          <a:noFill/>
+          <a:ln>
+            <a:noFill/>
+          </a:ln>
+          <a:effectLst/>
+        </c:spPr>
+        <c:txPr>
+          <a:bodyPr rot="-60000000" spcFirstLastPara="1" vertOverflow="ellipsis" vert="horz" wrap="square" anchor="ctr" anchorCtr="1"/>
+          <a:lstStyle/>
+          <a:p>
+            <a:pPr>
+              <a:defRPr sz="900" b="0" i="0" u="none" strike="noStrike" kern="1200" baseline="0">
+                <a:solidFill>
+                  <a:schemeClr val="lt1">
+                    <a:lumMod val="75000"/>
+                  </a:schemeClr>
+                </a:solidFill>
+                <a:latin typeface="+mn-lt"/>
+                <a:ea typeface="+mn-ea"/>
+                <a:cs typeface="+mn-cs"/>
+              </a:defRPr>
+            </a:pPr>
+            <a:endParaRPr lang="pt-BR"/>
+          </a:p>
+        </c:txPr>
+        <c:crossAx val="2001895088"/>
+        <c:crosses val="autoZero"/>
+        <c:auto val="1"/>
+        <c:lblAlgn val="ctr"/>
+        <c:lblOffset val="100"/>
+        <c:noMultiLvlLbl val="0"/>
+      </c:catAx>
+      <c:valAx>
+        <c:axId val="2001895088"/>
+        <c:scaling>
+          <c:orientation val="minMax"/>
+        </c:scaling>
+        <c:delete val="0"/>
+        <c:axPos val="l"/>
+        <c:majorGridlines>
+          <c:spPr>
+            <a:ln w="9525" cap="flat" cmpd="sng" algn="ctr">
+              <a:gradFill>
+                <a:gsLst>
+                  <a:gs pos="100000">
+                    <a:schemeClr val="dk1">
+                      <a:lumMod val="75000"/>
+                      <a:lumOff val="25000"/>
+                    </a:schemeClr>
+                  </a:gs>
+                  <a:gs pos="0">
+                    <a:schemeClr val="dk1">
+                      <a:lumMod val="65000"/>
+                      <a:lumOff val="35000"/>
+                    </a:schemeClr>
+                  </a:gs>
+                </a:gsLst>
+                <a:lin ang="5400000" scaled="0"/>
+              </a:gradFill>
+              <a:round/>
+            </a:ln>
+            <a:effectLst/>
+          </c:spPr>
+        </c:majorGridlines>
+        <c:numFmt formatCode="General" sourceLinked="1"/>
+        <c:majorTickMark val="none"/>
+        <c:minorTickMark val="none"/>
+        <c:tickLblPos val="nextTo"/>
+        <c:spPr>
+          <a:noFill/>
+          <a:ln>
+            <a:noFill/>
+          </a:ln>
+          <a:effectLst/>
+        </c:spPr>
+        <c:txPr>
+          <a:bodyPr rot="-60000000" spcFirstLastPara="1" vertOverflow="ellipsis" vert="horz" wrap="square" anchor="ctr" anchorCtr="1"/>
+          <a:lstStyle/>
+          <a:p>
+            <a:pPr>
+              <a:defRPr sz="900" b="0" i="0" u="none" strike="noStrike" kern="1200" baseline="0">
+                <a:solidFill>
+                  <a:schemeClr val="lt1">
+                    <a:lumMod val="75000"/>
+                  </a:schemeClr>
+                </a:solidFill>
+                <a:latin typeface="+mn-lt"/>
+                <a:ea typeface="+mn-ea"/>
+                <a:cs typeface="+mn-cs"/>
+              </a:defRPr>
+            </a:pPr>
+            <a:endParaRPr lang="pt-BR"/>
+          </a:p>
+        </c:txPr>
+        <c:crossAx val="1997422576"/>
+        <c:crosses val="autoZero"/>
+        <c:crossBetween val="between"/>
+      </c:valAx>
+      <c:spPr>
+        <a:noFill/>
+        <a:ln>
+          <a:noFill/>
+        </a:ln>
+        <a:effectLst/>
+      </c:spPr>
+    </c:plotArea>
+    <c:plotVisOnly val="1"/>
+    <c:dispBlanksAs val="gap"/>
+    <c:extLst>
+      <c:ext xmlns:c16r3="http://schemas.microsoft.com/office/drawing/2017/03/chart" uri="{56B9EC1D-385E-4148-901F-78D8002777C0}">
+        <c16r3:dataDisplayOptions16>
+          <c16r3:dispNaAsBlank val="1"/>
+        </c16r3:dataDisplayOptions16>
+      </c:ext>
+    </c:extLst>
+    <c:showDLblsOverMax val="0"/>
+  </c:chart>
+  <c:spPr>
+    <a:solidFill>
+      <a:schemeClr val="dk1">
+        <a:lumMod val="75000"/>
+        <a:lumOff val="25000"/>
+      </a:schemeClr>
+    </a:solidFill>
+    <a:ln w="9525" cap="flat" cmpd="sng" algn="ctr">
+      <a:solidFill>
+        <a:schemeClr val="dk1">
+          <a:lumMod val="15000"/>
+          <a:lumOff val="85000"/>
+        </a:schemeClr>
+      </a:solidFill>
+      <a:round/>
+    </a:ln>
+    <a:effectLst/>
+  </c:spPr>
+  <c:txPr>
+    <a:bodyPr/>
+    <a:lstStyle/>
+    <a:p>
+      <a:pPr>
+        <a:defRPr/>
+      </a:pPr>
+      <a:endParaRPr lang="pt-BR"/>
+    </a:p>
+  </c:txPr>
+  <c:externalData r:id="rId3">
+    <c:autoUpdate val="0"/>
+  </c:externalData>
+</c:chartSpace>
+</file>
+
+<file path=word/charts/colors1.xml><?xml version="1.0" encoding="utf-8"?>
+<cs:colorStyle xmlns:cs="http://schemas.microsoft.com/office/drawing/2012/chartStyle" xmlns:a="http://schemas.openxmlformats.org/drawingml/2006/main" meth="cycle" id="10">
+  <a:schemeClr val="accent1"/>
+  <a:schemeClr val="accent2"/>
+  <a:schemeClr val="accent3"/>
+  <a:schemeClr val="accent4"/>
+  <a:schemeClr val="accent5"/>
+  <a:schemeClr val="accent6"/>
+  <cs:variation/>
+  <cs:variation>
+    <a:lumMod val="60000"/>
+  </cs:variation>
+  <cs:variation>
+    <a:lumMod val="80000"/>
+    <a:lumOff val="20000"/>
+  </cs:variation>
+  <cs:variation>
+    <a:lumMod val="80000"/>
+  </cs:variation>
+  <cs:variation>
+    <a:lumMod val="60000"/>
+    <a:lumOff val="40000"/>
+  </cs:variation>
+  <cs:variation>
+    <a:lumMod val="50000"/>
+  </cs:variation>
+  <cs:variation>
+    <a:lumMod val="70000"/>
+    <a:lumOff val="30000"/>
+  </cs:variation>
+  <cs:variation>
+    <a:lumMod val="70000"/>
+  </cs:variation>
+  <cs:variation>
+    <a:lumMod val="50000"/>
+    <a:lumOff val="50000"/>
+  </cs:variation>
+</cs:colorStyle>
+</file>
+
+<file path=word/charts/colors2.xml><?xml version="1.0" encoding="utf-8"?>
+<cs:colorStyle xmlns:cs="http://schemas.microsoft.com/office/drawing/2012/chartStyle" xmlns:a="http://schemas.openxmlformats.org/drawingml/2006/main" meth="cycle" id="10">
+  <a:schemeClr val="accent1"/>
+  <a:schemeClr val="accent2"/>
+  <a:schemeClr val="accent3"/>
+  <a:schemeClr val="accent4"/>
+  <a:schemeClr val="accent5"/>
+  <a:schemeClr val="accent6"/>
+  <cs:variation/>
+  <cs:variation>
+    <a:lumMod val="60000"/>
+  </cs:variation>
+  <cs:variation>
+    <a:lumMod val="80000"/>
+    <a:lumOff val="20000"/>
+  </cs:variation>
+  <cs:variation>
+    <a:lumMod val="80000"/>
+  </cs:variation>
+  <cs:variation>
+    <a:lumMod val="60000"/>
+    <a:lumOff val="40000"/>
+  </cs:variation>
+  <cs:variation>
+    <a:lumMod val="50000"/>
+  </cs:variation>
+  <cs:variation>
+    <a:lumMod val="70000"/>
+    <a:lumOff val="30000"/>
+  </cs:variation>
+  <cs:variation>
+    <a:lumMod val="70000"/>
+  </cs:variation>
+  <cs:variation>
+    <a:lumMod val="50000"/>
+    <a:lumOff val="50000"/>
+  </cs:variation>
+</cs:colorStyle>
+</file>
+
+<file path=word/charts/colors3.xml><?xml version="1.0" encoding="utf-8"?>
+<cs:colorStyle xmlns:cs="http://schemas.microsoft.com/office/drawing/2012/chartStyle" xmlns:a="http://schemas.openxmlformats.org/drawingml/2006/main" meth="cycle" id="10">
+  <a:schemeClr val="accent1"/>
+  <a:schemeClr val="accent2"/>
+  <a:schemeClr val="accent3"/>
+  <a:schemeClr val="accent4"/>
+  <a:schemeClr val="accent5"/>
+  <a:schemeClr val="accent6"/>
+  <cs:variation/>
+  <cs:variation>
+    <a:lumMod val="60000"/>
+  </cs:variation>
+  <cs:variation>
+    <a:lumMod val="80000"/>
+    <a:lumOff val="20000"/>
+  </cs:variation>
+  <cs:variation>
+    <a:lumMod val="80000"/>
+  </cs:variation>
+  <cs:variation>
+    <a:lumMod val="60000"/>
+    <a:lumOff val="40000"/>
+  </cs:variation>
+  <cs:variation>
+    <a:lumMod val="50000"/>
+  </cs:variation>
+  <cs:variation>
+    <a:lumMod val="70000"/>
+    <a:lumOff val="30000"/>
+  </cs:variation>
+  <cs:variation>
+    <a:lumMod val="70000"/>
+  </cs:variation>
+  <cs:variation>
+    <a:lumMod val="50000"/>
+    <a:lumOff val="50000"/>
+  </cs:variation>
+</cs:colorStyle>
+</file>
+
+<file path=word/charts/style1.xml><?xml version="1.0" encoding="utf-8"?>
+<cs:chartStyle xmlns:cs="http://schemas.microsoft.com/office/drawing/2012/chartStyle" xmlns:a="http://schemas.openxmlformats.org/drawingml/2006/main" id="236">
+  <cs:axisTitle>
+    <cs:lnRef idx="0"/>
+    <cs:fillRef idx="0"/>
+    <cs:effectRef idx="0"/>
+    <cs:fontRef idx="minor">
+      <a:schemeClr val="lt1">
+        <a:lumMod val="75000"/>
+      </a:schemeClr>
+    </cs:fontRef>
+    <cs:defRPr sz="900" b="1" kern="1200"/>
+  </cs:axisTitle>
+  <cs:categoryAxis>
+    <cs:lnRef idx="0"/>
+    <cs:fillRef idx="0"/>
+    <cs:effectRef idx="0"/>
+    <cs:fontRef idx="minor">
+      <a:schemeClr val="lt1">
+        <a:lumMod val="75000"/>
+      </a:schemeClr>
+    </cs:fontRef>
+    <cs:defRPr sz="900" kern="1200"/>
+  </cs:categoryAxis>
+  <cs:chartArea>
+    <cs:lnRef idx="0"/>
+    <cs:fillRef idx="0"/>
+    <cs:effectRef idx="0"/>
+    <cs:fontRef idx="minor">
+      <a:schemeClr val="dk1"/>
+    </cs:fontRef>
+    <cs:spPr>
+      <a:solidFill>
+        <a:schemeClr val="dk1">
+          <a:lumMod val="75000"/>
+          <a:lumOff val="25000"/>
+        </a:schemeClr>
+      </a:solidFill>
+      <a:ln w="9525" cap="flat" cmpd="sng" algn="ctr">
+        <a:solidFill>
+          <a:schemeClr val="dk1">
+            <a:lumMod val="15000"/>
+            <a:lumOff val="85000"/>
+          </a:schemeClr>
+        </a:solidFill>
+        <a:round/>
+      </a:ln>
+    </cs:spPr>
+    <cs:defRPr sz="900" kern="1200"/>
+  </cs:chartArea>
+  <cs:dataLabel>
+    <cs:lnRef idx="0"/>
+    <cs:fillRef idx="0"/>
+    <cs:effectRef idx="0"/>
+    <cs:fontRef idx="minor">
+      <a:schemeClr val="lt1">
+        <a:lumMod val="75000"/>
+      </a:schemeClr>
+    </cs:fontRef>
+    <cs:defRPr sz="900" kern="1200"/>
+  </cs:dataLabel>
+  <cs:dataLabelCallout>
+    <cs:lnRef idx="0"/>
+    <cs:fillRef idx="0"/>
+    <cs:effectRef idx="0"/>
+    <cs:fontRef idx="minor">
+      <a:schemeClr val="lt1">
+        <a:lumMod val="15000"/>
+        <a:lumOff val="85000"/>
+      </a:schemeClr>
+    </cs:fontRef>
+    <cs:spPr>
+      <a:solidFill>
+        <a:schemeClr val="dk1">
+          <a:lumMod val="65000"/>
+          <a:lumOff val="35000"/>
+        </a:schemeClr>
+      </a:solidFill>
+    </cs:spPr>
+    <cs:defRPr sz="900" kern="1200"/>
+    <cs:bodyPr rot="0" spcFirstLastPara="1" vertOverflow="clip" horzOverflow="clip" vert="horz" wrap="square" lIns="36576" tIns="18288" rIns="36576" bIns="18288" anchor="ctr" anchorCtr="1">
+      <a:spAutoFit/>
+    </cs:bodyPr>
+  </cs:dataLabelCallout>
+  <cs:dataPoint>
+    <cs:lnRef idx="0">
+      <cs:styleClr val="auto"/>
+    </cs:lnRef>
+    <cs:fillRef idx="0"/>
+    <cs:effectRef idx="0">
+      <cs:styleClr val="auto"/>
+    </cs:effectRef>
+    <cs:fontRef idx="minor">
+      <a:schemeClr val="dk1"/>
+    </cs:fontRef>
+    <cs:spPr>
+      <a:ln w="9525" cap="flat" cmpd="sng" algn="ctr">
+        <a:solidFill>
+          <a:schemeClr val="phClr"/>
+        </a:solidFill>
+        <a:miter lim="800000"/>
+      </a:ln>
+      <a:effectLst>
+        <a:glow rad="63500">
+          <a:schemeClr val="phClr">
+            <a:satMod val="175000"/>
+            <a:alpha val="25000"/>
+          </a:schemeClr>
+        </a:glow>
+      </a:effectLst>
+    </cs:spPr>
+  </cs:dataPoint>
+  <cs:dataPoint3D>
+    <cs:lnRef idx="0">
+      <cs:styleClr val="auto"/>
+    </cs:lnRef>
+    <cs:fillRef idx="0">
+      <cs:styleClr val="auto"/>
+    </cs:fillRef>
+    <cs:effectRef idx="0">
+      <cs:styleClr val="auto"/>
+    </cs:effectRef>
+    <cs:fontRef idx="minor">
+      <a:schemeClr val="dk1"/>
+    </cs:fontRef>
+    <cs:spPr>
+      <a:ln w="9525" cap="flat" cmpd="sng" algn="ctr">
+        <a:solidFill>
+          <a:schemeClr val="phClr"/>
+        </a:solidFill>
+        <a:miter lim="800000"/>
+      </a:ln>
+      <a:effectLst>
+        <a:glow rad="63500">
+          <a:schemeClr val="phClr">
+            <a:satMod val="175000"/>
+            <a:alpha val="25000"/>
+          </a:schemeClr>
+        </a:glow>
+      </a:effectLst>
+    </cs:spPr>
+  </cs:dataPoint3D>
+  <cs:dataPointLine>
+    <cs:lnRef idx="0">
+      <cs:styleClr val="auto"/>
+    </cs:lnRef>
+    <cs:fillRef idx="0">
+      <cs:styleClr val="auto"/>
+    </cs:fillRef>
+    <cs:effectRef idx="0">
+      <cs:styleClr val="auto"/>
+    </cs:effectRef>
+    <cs:fontRef idx="minor">
+      <a:schemeClr val="dk1"/>
+    </cs:fontRef>
+    <cs:spPr>
+      <a:ln w="22225" cap="rnd">
+        <a:solidFill>
+          <a:schemeClr val="phClr"/>
+        </a:solidFill>
+      </a:ln>
+      <a:effectLst>
+        <a:glow rad="139700">
+          <a:schemeClr val="phClr">
+            <a:satMod val="175000"/>
+            <a:alpha val="14000"/>
+          </a:schemeClr>
+        </a:glow>
+      </a:effectLst>
+    </cs:spPr>
+  </cs:dataPointLine>
+  <cs:dataPointMarker>
+    <cs:lnRef idx="0">
+      <cs:styleClr val="auto"/>
+    </cs:lnRef>
+    <cs:fillRef idx="0">
+      <cs:styleClr val="auto"/>
+    </cs:fillRef>
+    <cs:effectRef idx="0">
+      <cs:styleClr val="auto"/>
+    </cs:effectRef>
+    <cs:fontRef idx="minor">
+      <a:schemeClr val="dk1"/>
+    </cs:fontRef>
+    <cs:spPr>
+      <a:solidFill>
+        <a:schemeClr val="phClr">
+          <a:lumMod val="60000"/>
+          <a:lumOff val="40000"/>
+        </a:schemeClr>
+      </a:solidFill>
+      <a:effectLst>
+        <a:glow rad="63500">
+          <a:schemeClr val="phClr">
+            <a:satMod val="175000"/>
+            <a:alpha val="25000"/>
+          </a:schemeClr>
+        </a:glow>
+      </a:effectLst>
+    </cs:spPr>
+  </cs:dataPointMarker>
+  <cs:dataPointMarkerLayout symbol="circle" size="4"/>
+  <cs:dataPointWireframe>
+    <cs:lnRef idx="0">
+      <cs:styleClr val="auto"/>
+    </cs:lnRef>
+    <cs:fillRef idx="0"/>
+    <cs:effectRef idx="0"/>
+    <cs:fontRef idx="minor">
+      <a:schemeClr val="dk1"/>
+    </cs:fontRef>
+    <cs:spPr>
+      <a:ln w="9525" cap="rnd">
+        <a:solidFill>
+          <a:schemeClr val="phClr"/>
+        </a:solidFill>
+        <a:round/>
+      </a:ln>
+    </cs:spPr>
+  </cs:dataPointWireframe>
+  <cs:dataTable>
+    <cs:lnRef idx="0"/>
+    <cs:fillRef idx="0"/>
+    <cs:effectRef idx="0"/>
+    <cs:fontRef idx="minor">
+      <a:schemeClr val="lt1">
+        <a:lumMod val="75000"/>
+      </a:schemeClr>
+    </cs:fontRef>
+    <cs:spPr>
+      <a:ln w="9525">
+        <a:solidFill>
+          <a:schemeClr val="dk1">
+            <a:lumMod val="50000"/>
+            <a:lumOff val="50000"/>
+          </a:schemeClr>
+        </a:solidFill>
+      </a:ln>
+    </cs:spPr>
+    <cs:defRPr sz="900" kern="1200"/>
+  </cs:dataTable>
+  <cs:downBar>
+    <cs:lnRef idx="0"/>
+    <cs:fillRef idx="0"/>
+    <cs:effectRef idx="0"/>
+    <cs:fontRef idx="minor">
+      <a:schemeClr val="lt1"/>
+    </cs:fontRef>
+    <cs:spPr>
+      <a:solidFill>
+        <a:schemeClr val="dk1">
+          <a:lumMod val="50000"/>
+          <a:lumOff val="50000"/>
+        </a:schemeClr>
+      </a:solidFill>
+      <a:ln w="9525">
+        <a:solidFill>
+          <a:schemeClr val="dk1">
+            <a:lumMod val="75000"/>
+          </a:schemeClr>
+        </a:solidFill>
+        <a:round/>
+      </a:ln>
+    </cs:spPr>
+  </cs:downBar>
+  <cs:dropLine>
+    <cs:lnRef idx="0"/>
+    <cs:fillRef idx="0"/>
+    <cs:effectRef idx="0"/>
+    <cs:fontRef idx="minor">
+      <a:schemeClr val="dk1"/>
+    </cs:fontRef>
+    <cs:spPr>
+      <a:ln w="9525">
+        <a:solidFill>
+          <a:schemeClr val="lt1">
+            <a:lumMod val="50000"/>
+          </a:schemeClr>
+        </a:solidFill>
+        <a:round/>
+      </a:ln>
+    </cs:spPr>
+  </cs:dropLine>
+  <cs:errorBar>
+    <cs:lnRef idx="0"/>
+    <cs:fillRef idx="0"/>
+    <cs:effectRef idx="0"/>
+    <cs:fontRef idx="minor">
+      <a:schemeClr val="dk1"/>
+    </cs:fontRef>
+    <cs:spPr>
+      <a:ln w="9525">
+        <a:solidFill>
+          <a:schemeClr val="lt1">
+            <a:lumMod val="50000"/>
+          </a:schemeClr>
+        </a:solidFill>
+        <a:round/>
+      </a:ln>
+    </cs:spPr>
+  </cs:errorBar>
+  <cs:floor>
+    <cs:lnRef idx="0"/>
+    <cs:fillRef idx="0"/>
+    <cs:effectRef idx="0"/>
+    <cs:fontRef idx="minor">
+      <a:schemeClr val="dk1"/>
+    </cs:fontRef>
+  </cs:floor>
+  <cs:gridlineMajor>
+    <cs:lnRef idx="0"/>
+    <cs:fillRef idx="0"/>
+    <cs:effectRef idx="0"/>
+    <cs:fontRef idx="minor">
+      <a:schemeClr val="dk1"/>
+    </cs:fontRef>
+    <cs:spPr>
+      <a:ln w="9525" cap="flat" cmpd="sng" algn="ctr">
+        <a:gradFill>
+          <a:gsLst>
+            <a:gs pos="100000">
+              <a:schemeClr val="dk1">
+                <a:lumMod val="75000"/>
+                <a:lumOff val="25000"/>
+              </a:schemeClr>
+            </a:gs>
+            <a:gs pos="0">
+              <a:schemeClr val="dk1">
+                <a:lumMod val="65000"/>
+                <a:lumOff val="35000"/>
+              </a:schemeClr>
+            </a:gs>
+          </a:gsLst>
+          <a:lin ang="5400000" scaled="0"/>
+        </a:gradFill>
+        <a:round/>
+      </a:ln>
+    </cs:spPr>
+  </cs:gridlineMajor>
+  <cs:gridlineMinor>
+    <cs:lnRef idx="0"/>
+    <cs:fillRef idx="0"/>
+    <cs:effectRef idx="0"/>
+    <cs:fontRef idx="minor">
+      <a:schemeClr val="dk1"/>
+    </cs:fontRef>
+    <cs:spPr>
+      <a:ln w="9525" cap="flat" cmpd="sng" algn="ctr">
+        <a:gradFill>
+          <a:gsLst>
+            <a:gs pos="100000">
+              <a:schemeClr val="dk1">
+                <a:lumMod val="75000"/>
+                <a:lumOff val="25000"/>
+                <a:alpha val="25000"/>
+              </a:schemeClr>
+            </a:gs>
+            <a:gs pos="0">
+              <a:schemeClr val="dk1">
+                <a:lumMod val="65000"/>
+                <a:lumOff val="35000"/>
+                <a:alpha val="25000"/>
+              </a:schemeClr>
+            </a:gs>
+          </a:gsLst>
+          <a:lin ang="5400000" scaled="0"/>
+        </a:gradFill>
+        <a:round/>
+      </a:ln>
+    </cs:spPr>
+  </cs:gridlineMinor>
+  <cs:hiLoLine>
+    <cs:lnRef idx="0"/>
+    <cs:fillRef idx="0"/>
+    <cs:effectRef idx="0"/>
+    <cs:fontRef idx="minor">
+      <a:schemeClr val="dk1"/>
+    </cs:fontRef>
+    <cs:spPr>
+      <a:ln w="9525">
+        <a:solidFill>
+          <a:schemeClr val="lt1">
+            <a:lumMod val="50000"/>
+          </a:schemeClr>
+        </a:solidFill>
+        <a:round/>
+      </a:ln>
+    </cs:spPr>
+  </cs:hiLoLine>
+  <cs:leaderLine>
+    <cs:lnRef idx="0"/>
+    <cs:fillRef idx="0"/>
+    <cs:effectRef idx="0"/>
+    <cs:fontRef idx="minor">
+      <a:schemeClr val="dk1"/>
+    </cs:fontRef>
+    <cs:spPr>
+      <a:ln w="9525">
+        <a:solidFill>
+          <a:schemeClr val="lt1">
+            <a:lumMod val="50000"/>
+          </a:schemeClr>
+        </a:solidFill>
+        <a:round/>
+      </a:ln>
+    </cs:spPr>
+  </cs:leaderLine>
+  <cs:legend>
+    <cs:lnRef idx="0"/>
+    <cs:fillRef idx="0"/>
+    <cs:effectRef idx="0"/>
+    <cs:fontRef idx="minor">
+      <a:schemeClr val="lt1">
+        <a:lumMod val="75000"/>
+      </a:schemeClr>
+    </cs:fontRef>
+    <cs:defRPr sz="900" kern="1200"/>
+  </cs:legend>
+  <cs:plotArea>
+    <cs:lnRef idx="0"/>
+    <cs:fillRef idx="0"/>
+    <cs:effectRef idx="0"/>
+    <cs:fontRef idx="minor">
+      <a:schemeClr val="dk1"/>
+    </cs:fontRef>
+  </cs:plotArea>
+  <cs:plotArea3D>
+    <cs:lnRef idx="0"/>
+    <cs:fillRef idx="0"/>
+    <cs:effectRef idx="0"/>
+    <cs:fontRef idx="minor">
+      <a:schemeClr val="dk1"/>
+    </cs:fontRef>
+  </cs:plotArea3D>
+  <cs:seriesAxis>
+    <cs:lnRef idx="0"/>
+    <cs:fillRef idx="0"/>
+    <cs:effectRef idx="0"/>
+    <cs:fontRef idx="minor">
+      <a:schemeClr val="lt1">
+        <a:lumMod val="75000"/>
+      </a:schemeClr>
+    </cs:fontRef>
+    <cs:defRPr sz="900" kern="1200"/>
+  </cs:seriesAxis>
+  <cs:seriesLine>
+    <cs:lnRef idx="0"/>
+    <cs:fillRef idx="0"/>
+    <cs:effectRef idx="0"/>
+    <cs:fontRef idx="minor">
+      <a:schemeClr val="dk1"/>
+    </cs:fontRef>
+    <cs:spPr>
+      <a:ln w="9525">
+        <a:solidFill>
+          <a:schemeClr val="lt1">
+            <a:lumMod val="50000"/>
+          </a:schemeClr>
+        </a:solidFill>
+        <a:round/>
+      </a:ln>
+    </cs:spPr>
+  </cs:seriesLine>
+  <cs:title>
+    <cs:lnRef idx="0"/>
+    <cs:fillRef idx="0"/>
+    <cs:effectRef idx="0"/>
+    <cs:fontRef idx="minor">
+      <a:schemeClr val="lt1">
+        <a:lumMod val="85000"/>
+      </a:schemeClr>
+    </cs:fontRef>
+    <cs:defRPr sz="1400" b="1" kern="1200" cap="none" baseline="0"/>
+  </cs:title>
+  <cs:trendline>
+    <cs:lnRef idx="0">
+      <cs:styleClr val="auto"/>
+    </cs:lnRef>
+    <cs:fillRef idx="0"/>
+    <cs:effectRef idx="0"/>
+    <cs:fontRef idx="minor">
+      <a:schemeClr val="lt1"/>
+    </cs:fontRef>
+    <cs:spPr>
+      <a:ln w="25400" cap="rnd">
+        <a:solidFill>
+          <a:schemeClr val="phClr">
+            <a:alpha val="50000"/>
+          </a:schemeClr>
+        </a:solidFill>
+      </a:ln>
+    </cs:spPr>
+  </cs:trendline>
+  <cs:trendlineLabel>
+    <cs:lnRef idx="0"/>
+    <cs:fillRef idx="0"/>
+    <cs:effectRef idx="0"/>
+    <cs:fontRef idx="minor">
+      <a:schemeClr val="lt1">
+        <a:lumMod val="75000"/>
+      </a:schemeClr>
+    </cs:fontRef>
+    <cs:defRPr sz="900" kern="1200"/>
+  </cs:trendlineLabel>
+  <cs:upBar>
+    <cs:lnRef idx="0"/>
+    <cs:fillRef idx="0"/>
+    <cs:effectRef idx="0"/>
+    <cs:fontRef idx="minor">
+      <a:schemeClr val="dk1"/>
+    </cs:fontRef>
+    <cs:spPr>
+      <a:solidFill>
+        <a:schemeClr val="lt1">
+          <a:lumMod val="85000"/>
+        </a:schemeClr>
+      </a:solidFill>
+      <a:ln w="9525">
+        <a:solidFill>
+          <a:schemeClr val="dk1">
+            <a:lumMod val="50000"/>
+          </a:schemeClr>
+        </a:solidFill>
+        <a:round/>
+      </a:ln>
+    </cs:spPr>
+  </cs:upBar>
+  <cs:valueAxis>
+    <cs:lnRef idx="0"/>
+    <cs:fillRef idx="0"/>
+    <cs:effectRef idx="0"/>
+    <cs:fontRef idx="minor">
+      <a:schemeClr val="lt1">
+        <a:lumMod val="75000"/>
+      </a:schemeClr>
+    </cs:fontRef>
+    <cs:defRPr sz="900" kern="1200"/>
+  </cs:valueAxis>
+  <cs:wall>
+    <cs:lnRef idx="0"/>
+    <cs:fillRef idx="0"/>
+    <cs:effectRef idx="0"/>
+    <cs:fontRef idx="minor">
+      <a:schemeClr val="dk1"/>
+    </cs:fontRef>
+  </cs:wall>
+</cs:chartStyle>
+</file>
+
+<file path=word/charts/style2.xml><?xml version="1.0" encoding="utf-8"?>
+<cs:chartStyle xmlns:cs="http://schemas.microsoft.com/office/drawing/2012/chartStyle" xmlns:a="http://schemas.openxmlformats.org/drawingml/2006/main" id="236">
+  <cs:axisTitle>
+    <cs:lnRef idx="0"/>
+    <cs:fillRef idx="0"/>
+    <cs:effectRef idx="0"/>
+    <cs:fontRef idx="minor">
+      <a:schemeClr val="lt1">
+        <a:lumMod val="75000"/>
+      </a:schemeClr>
+    </cs:fontRef>
+    <cs:defRPr sz="900" b="1" kern="1200"/>
+  </cs:axisTitle>
+  <cs:categoryAxis>
+    <cs:lnRef idx="0"/>
+    <cs:fillRef idx="0"/>
+    <cs:effectRef idx="0"/>
+    <cs:fontRef idx="minor">
+      <a:schemeClr val="lt1">
+        <a:lumMod val="75000"/>
+      </a:schemeClr>
+    </cs:fontRef>
+    <cs:defRPr sz="900" kern="1200"/>
+  </cs:categoryAxis>
+  <cs:chartArea>
+    <cs:lnRef idx="0"/>
+    <cs:fillRef idx="0"/>
+    <cs:effectRef idx="0"/>
+    <cs:fontRef idx="minor">
+      <a:schemeClr val="dk1"/>
+    </cs:fontRef>
+    <cs:spPr>
+      <a:solidFill>
+        <a:schemeClr val="dk1">
+          <a:lumMod val="75000"/>
+          <a:lumOff val="25000"/>
+        </a:schemeClr>
+      </a:solidFill>
+      <a:ln w="9525" cap="flat" cmpd="sng" algn="ctr">
+        <a:solidFill>
+          <a:schemeClr val="dk1">
+            <a:lumMod val="15000"/>
+            <a:lumOff val="85000"/>
+          </a:schemeClr>
+        </a:solidFill>
+        <a:round/>
+      </a:ln>
+    </cs:spPr>
+    <cs:defRPr sz="900" kern="1200"/>
+  </cs:chartArea>
+  <cs:dataLabel>
+    <cs:lnRef idx="0"/>
+    <cs:fillRef idx="0"/>
+    <cs:effectRef idx="0"/>
+    <cs:fontRef idx="minor">
+      <a:schemeClr val="lt1">
+        <a:lumMod val="75000"/>
+      </a:schemeClr>
+    </cs:fontRef>
+    <cs:defRPr sz="900" kern="1200"/>
+  </cs:dataLabel>
+  <cs:dataLabelCallout>
+    <cs:lnRef idx="0"/>
+    <cs:fillRef idx="0"/>
+    <cs:effectRef idx="0"/>
+    <cs:fontRef idx="minor">
+      <a:schemeClr val="lt1">
+        <a:lumMod val="15000"/>
+        <a:lumOff val="85000"/>
+      </a:schemeClr>
+    </cs:fontRef>
+    <cs:spPr>
+      <a:solidFill>
+        <a:schemeClr val="dk1">
+          <a:lumMod val="65000"/>
+          <a:lumOff val="35000"/>
+        </a:schemeClr>
+      </a:solidFill>
+    </cs:spPr>
+    <cs:defRPr sz="900" kern="1200"/>
+    <cs:bodyPr rot="0" spcFirstLastPara="1" vertOverflow="clip" horzOverflow="clip" vert="horz" wrap="square" lIns="36576" tIns="18288" rIns="36576" bIns="18288" anchor="ctr" anchorCtr="1">
+      <a:spAutoFit/>
+    </cs:bodyPr>
+  </cs:dataLabelCallout>
+  <cs:dataPoint>
+    <cs:lnRef idx="0">
+      <cs:styleClr val="auto"/>
+    </cs:lnRef>
+    <cs:fillRef idx="0"/>
+    <cs:effectRef idx="0">
+      <cs:styleClr val="auto"/>
+    </cs:effectRef>
+    <cs:fontRef idx="minor">
+      <a:schemeClr val="dk1"/>
+    </cs:fontRef>
+    <cs:spPr>
+      <a:ln w="9525" cap="flat" cmpd="sng" algn="ctr">
+        <a:solidFill>
+          <a:schemeClr val="phClr"/>
+        </a:solidFill>
+        <a:miter lim="800000"/>
+      </a:ln>
+      <a:effectLst>
+        <a:glow rad="63500">
+          <a:schemeClr val="phClr">
+            <a:satMod val="175000"/>
+            <a:alpha val="25000"/>
+          </a:schemeClr>
+        </a:glow>
+      </a:effectLst>
+    </cs:spPr>
+  </cs:dataPoint>
+  <cs:dataPoint3D>
+    <cs:lnRef idx="0">
+      <cs:styleClr val="auto"/>
+    </cs:lnRef>
+    <cs:fillRef idx="0">
+      <cs:styleClr val="auto"/>
+    </cs:fillRef>
+    <cs:effectRef idx="0">
+      <cs:styleClr val="auto"/>
+    </cs:effectRef>
+    <cs:fontRef idx="minor">
+      <a:schemeClr val="dk1"/>
+    </cs:fontRef>
+    <cs:spPr>
+      <a:ln w="9525" cap="flat" cmpd="sng" algn="ctr">
+        <a:solidFill>
+          <a:schemeClr val="phClr"/>
+        </a:solidFill>
+        <a:miter lim="800000"/>
+      </a:ln>
+      <a:effectLst>
+        <a:glow rad="63500">
+          <a:schemeClr val="phClr">
+            <a:satMod val="175000"/>
+            <a:alpha val="25000"/>
+          </a:schemeClr>
+        </a:glow>
+      </a:effectLst>
+    </cs:spPr>
+  </cs:dataPoint3D>
+  <cs:dataPointLine>
+    <cs:lnRef idx="0">
+      <cs:styleClr val="auto"/>
+    </cs:lnRef>
+    <cs:fillRef idx="0">
+      <cs:styleClr val="auto"/>
+    </cs:fillRef>
+    <cs:effectRef idx="0">
+      <cs:styleClr val="auto"/>
+    </cs:effectRef>
+    <cs:fontRef idx="minor">
+      <a:schemeClr val="dk1"/>
+    </cs:fontRef>
+    <cs:spPr>
+      <a:ln w="22225" cap="rnd">
+        <a:solidFill>
+          <a:schemeClr val="phClr"/>
+        </a:solidFill>
+      </a:ln>
+      <a:effectLst>
+        <a:glow rad="139700">
+          <a:schemeClr val="phClr">
+            <a:satMod val="175000"/>
+            <a:alpha val="14000"/>
+          </a:schemeClr>
+        </a:glow>
+      </a:effectLst>
+    </cs:spPr>
+  </cs:dataPointLine>
+  <cs:dataPointMarker>
+    <cs:lnRef idx="0">
+      <cs:styleClr val="auto"/>
+    </cs:lnRef>
+    <cs:fillRef idx="0">
+      <cs:styleClr val="auto"/>
+    </cs:fillRef>
+    <cs:effectRef idx="0">
+      <cs:styleClr val="auto"/>
+    </cs:effectRef>
+    <cs:fontRef idx="minor">
+      <a:schemeClr val="dk1"/>
+    </cs:fontRef>
+    <cs:spPr>
+      <a:solidFill>
+        <a:schemeClr val="phClr">
+          <a:lumMod val="60000"/>
+          <a:lumOff val="40000"/>
+        </a:schemeClr>
+      </a:solidFill>
+      <a:effectLst>
+        <a:glow rad="63500">
+          <a:schemeClr val="phClr">
+            <a:satMod val="175000"/>
+            <a:alpha val="25000"/>
+          </a:schemeClr>
+        </a:glow>
+      </a:effectLst>
+    </cs:spPr>
+  </cs:dataPointMarker>
+  <cs:dataPointMarkerLayout symbol="circle" size="4"/>
+  <cs:dataPointWireframe>
+    <cs:lnRef idx="0">
+      <cs:styleClr val="auto"/>
+    </cs:lnRef>
+    <cs:fillRef idx="0"/>
+    <cs:effectRef idx="0"/>
+    <cs:fontRef idx="minor">
+      <a:schemeClr val="dk1"/>
+    </cs:fontRef>
+    <cs:spPr>
+      <a:ln w="9525" cap="rnd">
+        <a:solidFill>
+          <a:schemeClr val="phClr"/>
+        </a:solidFill>
+        <a:round/>
+      </a:ln>
+    </cs:spPr>
+  </cs:dataPointWireframe>
+  <cs:dataTable>
+    <cs:lnRef idx="0"/>
+    <cs:fillRef idx="0"/>
+    <cs:effectRef idx="0"/>
+    <cs:fontRef idx="minor">
+      <a:schemeClr val="lt1">
+        <a:lumMod val="75000"/>
+      </a:schemeClr>
+    </cs:fontRef>
+    <cs:spPr>
+      <a:ln w="9525">
+        <a:solidFill>
+          <a:schemeClr val="dk1">
+            <a:lumMod val="50000"/>
+            <a:lumOff val="50000"/>
+          </a:schemeClr>
+        </a:solidFill>
+      </a:ln>
+    </cs:spPr>
+    <cs:defRPr sz="900" kern="1200"/>
+  </cs:dataTable>
+  <cs:downBar>
+    <cs:lnRef idx="0"/>
+    <cs:fillRef idx="0"/>
+    <cs:effectRef idx="0"/>
+    <cs:fontRef idx="minor">
+      <a:schemeClr val="lt1"/>
+    </cs:fontRef>
+    <cs:spPr>
+      <a:solidFill>
+        <a:schemeClr val="dk1">
+          <a:lumMod val="50000"/>
+          <a:lumOff val="50000"/>
+        </a:schemeClr>
+      </a:solidFill>
+      <a:ln w="9525">
+        <a:solidFill>
+          <a:schemeClr val="dk1">
+            <a:lumMod val="75000"/>
+          </a:schemeClr>
+        </a:solidFill>
+        <a:round/>
+      </a:ln>
+    </cs:spPr>
+  </cs:downBar>
+  <cs:dropLine>
+    <cs:lnRef idx="0"/>
+    <cs:fillRef idx="0"/>
+    <cs:effectRef idx="0"/>
+    <cs:fontRef idx="minor">
+      <a:schemeClr val="dk1"/>
+    </cs:fontRef>
+    <cs:spPr>
+      <a:ln w="9525">
+        <a:solidFill>
+          <a:schemeClr val="lt1">
+            <a:lumMod val="50000"/>
+          </a:schemeClr>
+        </a:solidFill>
+        <a:round/>
+      </a:ln>
+    </cs:spPr>
+  </cs:dropLine>
+  <cs:errorBar>
+    <cs:lnRef idx="0"/>
+    <cs:fillRef idx="0"/>
+    <cs:effectRef idx="0"/>
+    <cs:fontRef idx="minor">
+      <a:schemeClr val="dk1"/>
+    </cs:fontRef>
+    <cs:spPr>
+      <a:ln w="9525">
+        <a:solidFill>
+          <a:schemeClr val="lt1">
+            <a:lumMod val="50000"/>
+          </a:schemeClr>
+        </a:solidFill>
+        <a:round/>
+      </a:ln>
+    </cs:spPr>
+  </cs:errorBar>
+  <cs:floor>
+    <cs:lnRef idx="0"/>
+    <cs:fillRef idx="0"/>
+    <cs:effectRef idx="0"/>
+    <cs:fontRef idx="minor">
+      <a:schemeClr val="dk1"/>
+    </cs:fontRef>
+  </cs:floor>
+  <cs:gridlineMajor>
+    <cs:lnRef idx="0"/>
+    <cs:fillRef idx="0"/>
+    <cs:effectRef idx="0"/>
+    <cs:fontRef idx="minor">
+      <a:schemeClr val="dk1"/>
+    </cs:fontRef>
+    <cs:spPr>
+      <a:ln w="9525" cap="flat" cmpd="sng" algn="ctr">
+        <a:gradFill>
+          <a:gsLst>
+            <a:gs pos="100000">
+              <a:schemeClr val="dk1">
+                <a:lumMod val="75000"/>
+                <a:lumOff val="25000"/>
+              </a:schemeClr>
+            </a:gs>
+            <a:gs pos="0">
+              <a:schemeClr val="dk1">
+                <a:lumMod val="65000"/>
+                <a:lumOff val="35000"/>
+              </a:schemeClr>
+            </a:gs>
+          </a:gsLst>
+          <a:lin ang="5400000" scaled="0"/>
+        </a:gradFill>
+        <a:round/>
+      </a:ln>
+    </cs:spPr>
+  </cs:gridlineMajor>
+  <cs:gridlineMinor>
+    <cs:lnRef idx="0"/>
+    <cs:fillRef idx="0"/>
+    <cs:effectRef idx="0"/>
+    <cs:fontRef idx="minor">
+      <a:schemeClr val="dk1"/>
+    </cs:fontRef>
+    <cs:spPr>
+      <a:ln w="9525" cap="flat" cmpd="sng" algn="ctr">
+        <a:gradFill>
+          <a:gsLst>
+            <a:gs pos="100000">
+              <a:schemeClr val="dk1">
+                <a:lumMod val="75000"/>
+                <a:lumOff val="25000"/>
+                <a:alpha val="25000"/>
+              </a:schemeClr>
+            </a:gs>
+            <a:gs pos="0">
+              <a:schemeClr val="dk1">
+                <a:lumMod val="65000"/>
+                <a:lumOff val="35000"/>
+                <a:alpha val="25000"/>
+              </a:schemeClr>
+            </a:gs>
+          </a:gsLst>
+          <a:lin ang="5400000" scaled="0"/>
+        </a:gradFill>
+        <a:round/>
+      </a:ln>
+    </cs:spPr>
+  </cs:gridlineMinor>
+  <cs:hiLoLine>
+    <cs:lnRef idx="0"/>
+    <cs:fillRef idx="0"/>
+    <cs:effectRef idx="0"/>
+    <cs:fontRef idx="minor">
+      <a:schemeClr val="dk1"/>
+    </cs:fontRef>
+    <cs:spPr>
+      <a:ln w="9525">
+        <a:solidFill>
+          <a:schemeClr val="lt1">
+            <a:lumMod val="50000"/>
+          </a:schemeClr>
+        </a:solidFill>
+        <a:round/>
+      </a:ln>
+    </cs:spPr>
+  </cs:hiLoLine>
+  <cs:leaderLine>
+    <cs:lnRef idx="0"/>
+    <cs:fillRef idx="0"/>
+    <cs:effectRef idx="0"/>
+    <cs:fontRef idx="minor">
+      <a:schemeClr val="dk1"/>
+    </cs:fontRef>
+    <cs:spPr>
+      <a:ln w="9525">
+        <a:solidFill>
+          <a:schemeClr val="lt1">
+            <a:lumMod val="50000"/>
+          </a:schemeClr>
+        </a:solidFill>
+        <a:round/>
+      </a:ln>
+    </cs:spPr>
+  </cs:leaderLine>
+  <cs:legend>
+    <cs:lnRef idx="0"/>
+    <cs:fillRef idx="0"/>
+    <cs:effectRef idx="0"/>
+    <cs:fontRef idx="minor">
+      <a:schemeClr val="lt1">
+        <a:lumMod val="75000"/>
+      </a:schemeClr>
+    </cs:fontRef>
+    <cs:defRPr sz="900" kern="1200"/>
+  </cs:legend>
+  <cs:plotArea>
+    <cs:lnRef idx="0"/>
+    <cs:fillRef idx="0"/>
+    <cs:effectRef idx="0"/>
+    <cs:fontRef idx="minor">
+      <a:schemeClr val="dk1"/>
+    </cs:fontRef>
+  </cs:plotArea>
+  <cs:plotArea3D>
+    <cs:lnRef idx="0"/>
+    <cs:fillRef idx="0"/>
+    <cs:effectRef idx="0"/>
+    <cs:fontRef idx="minor">
+      <a:schemeClr val="dk1"/>
+    </cs:fontRef>
+  </cs:plotArea3D>
+  <cs:seriesAxis>
+    <cs:lnRef idx="0"/>
+    <cs:fillRef idx="0"/>
+    <cs:effectRef idx="0"/>
+    <cs:fontRef idx="minor">
+      <a:schemeClr val="lt1">
+        <a:lumMod val="75000"/>
+      </a:schemeClr>
+    </cs:fontRef>
+    <cs:defRPr sz="900" kern="1200"/>
+  </cs:seriesAxis>
+  <cs:seriesLine>
+    <cs:lnRef idx="0"/>
+    <cs:fillRef idx="0"/>
+    <cs:effectRef idx="0"/>
+    <cs:fontRef idx="minor">
+      <a:schemeClr val="dk1"/>
+    </cs:fontRef>
+    <cs:spPr>
+      <a:ln w="9525">
+        <a:solidFill>
+          <a:schemeClr val="lt1">
+            <a:lumMod val="50000"/>
+          </a:schemeClr>
+        </a:solidFill>
+        <a:round/>
+      </a:ln>
+    </cs:spPr>
+  </cs:seriesLine>
+  <cs:title>
+    <cs:lnRef idx="0"/>
+    <cs:fillRef idx="0"/>
+    <cs:effectRef idx="0"/>
+    <cs:fontRef idx="minor">
+      <a:schemeClr val="lt1">
+        <a:lumMod val="85000"/>
+      </a:schemeClr>
+    </cs:fontRef>
+    <cs:defRPr sz="1400" b="1" kern="1200" cap="none" baseline="0"/>
+  </cs:title>
+  <cs:trendline>
+    <cs:lnRef idx="0">
+      <cs:styleClr val="auto"/>
+    </cs:lnRef>
+    <cs:fillRef idx="0"/>
+    <cs:effectRef idx="0"/>
+    <cs:fontRef idx="minor">
+      <a:schemeClr val="lt1"/>
+    </cs:fontRef>
+    <cs:spPr>
+      <a:ln w="25400" cap="rnd">
+        <a:solidFill>
+          <a:schemeClr val="phClr">
+            <a:alpha val="50000"/>
+          </a:schemeClr>
+        </a:solidFill>
+      </a:ln>
+    </cs:spPr>
+  </cs:trendline>
+  <cs:trendlineLabel>
+    <cs:lnRef idx="0"/>
+    <cs:fillRef idx="0"/>
+    <cs:effectRef idx="0"/>
+    <cs:fontRef idx="minor">
+      <a:schemeClr val="lt1">
+        <a:lumMod val="75000"/>
+      </a:schemeClr>
+    </cs:fontRef>
+    <cs:defRPr sz="900" kern="1200"/>
+  </cs:trendlineLabel>
+  <cs:upBar>
+    <cs:lnRef idx="0"/>
+    <cs:fillRef idx="0"/>
+    <cs:effectRef idx="0"/>
+    <cs:fontRef idx="minor">
+      <a:schemeClr val="dk1"/>
+    </cs:fontRef>
+    <cs:spPr>
+      <a:solidFill>
+        <a:schemeClr val="lt1">
+          <a:lumMod val="85000"/>
+        </a:schemeClr>
+      </a:solidFill>
+      <a:ln w="9525">
+        <a:solidFill>
+          <a:schemeClr val="dk1">
+            <a:lumMod val="50000"/>
+          </a:schemeClr>
+        </a:solidFill>
+        <a:round/>
+      </a:ln>
+    </cs:spPr>
+  </cs:upBar>
+  <cs:valueAxis>
+    <cs:lnRef idx="0"/>
+    <cs:fillRef idx="0"/>
+    <cs:effectRef idx="0"/>
+    <cs:fontRef idx="minor">
+      <a:schemeClr val="lt1">
+        <a:lumMod val="75000"/>
+      </a:schemeClr>
+    </cs:fontRef>
+    <cs:defRPr sz="900" kern="1200"/>
+  </cs:valueAxis>
+  <cs:wall>
+    <cs:lnRef idx="0"/>
+    <cs:fillRef idx="0"/>
+    <cs:effectRef idx="0"/>
+    <cs:fontRef idx="minor">
+      <a:schemeClr val="dk1"/>
+    </cs:fontRef>
+  </cs:wall>
+</cs:chartStyle>
+</file>
+
+<file path=word/charts/style3.xml><?xml version="1.0" encoding="utf-8"?>
+<cs:chartStyle xmlns:cs="http://schemas.microsoft.com/office/drawing/2012/chartStyle" xmlns:a="http://schemas.openxmlformats.org/drawingml/2006/main" id="236">
+  <cs:axisTitle>
+    <cs:lnRef idx="0"/>
+    <cs:fillRef idx="0"/>
+    <cs:effectRef idx="0"/>
+    <cs:fontRef idx="minor">
+      <a:schemeClr val="lt1">
+        <a:lumMod val="75000"/>
+      </a:schemeClr>
+    </cs:fontRef>
+    <cs:defRPr sz="900" b="1" kern="1200"/>
+  </cs:axisTitle>
+  <cs:categoryAxis>
+    <cs:lnRef idx="0"/>
+    <cs:fillRef idx="0"/>
+    <cs:effectRef idx="0"/>
+    <cs:fontRef idx="minor">
+      <a:schemeClr val="lt1">
+        <a:lumMod val="75000"/>
+      </a:schemeClr>
+    </cs:fontRef>
+    <cs:defRPr sz="900" kern="1200"/>
+  </cs:categoryAxis>
+  <cs:chartArea>
+    <cs:lnRef idx="0"/>
+    <cs:fillRef idx="0"/>
+    <cs:effectRef idx="0"/>
+    <cs:fontRef idx="minor">
+      <a:schemeClr val="dk1"/>
+    </cs:fontRef>
+    <cs:spPr>
+      <a:solidFill>
+        <a:schemeClr val="dk1">
+          <a:lumMod val="75000"/>
+          <a:lumOff val="25000"/>
+        </a:schemeClr>
+      </a:solidFill>
+      <a:ln w="9525" cap="flat" cmpd="sng" algn="ctr">
+        <a:solidFill>
+          <a:schemeClr val="dk1">
+            <a:lumMod val="15000"/>
+            <a:lumOff val="85000"/>
+          </a:schemeClr>
+        </a:solidFill>
+        <a:round/>
+      </a:ln>
+    </cs:spPr>
+    <cs:defRPr sz="900" kern="1200"/>
+  </cs:chartArea>
+  <cs:dataLabel>
+    <cs:lnRef idx="0"/>
+    <cs:fillRef idx="0"/>
+    <cs:effectRef idx="0"/>
+    <cs:fontRef idx="minor">
+      <a:schemeClr val="lt1">
+        <a:lumMod val="75000"/>
+      </a:schemeClr>
+    </cs:fontRef>
+    <cs:defRPr sz="900" kern="1200"/>
+  </cs:dataLabel>
+  <cs:dataLabelCallout>
+    <cs:lnRef idx="0"/>
+    <cs:fillRef idx="0"/>
+    <cs:effectRef idx="0"/>
+    <cs:fontRef idx="minor">
+      <a:schemeClr val="lt1">
+        <a:lumMod val="15000"/>
+        <a:lumOff val="85000"/>
+      </a:schemeClr>
+    </cs:fontRef>
+    <cs:spPr>
+      <a:solidFill>
+        <a:schemeClr val="dk1">
+          <a:lumMod val="65000"/>
+          <a:lumOff val="35000"/>
+        </a:schemeClr>
+      </a:solidFill>
+    </cs:spPr>
+    <cs:defRPr sz="900" kern="1200"/>
+    <cs:bodyPr rot="0" spcFirstLastPara="1" vertOverflow="clip" horzOverflow="clip" vert="horz" wrap="square" lIns="36576" tIns="18288" rIns="36576" bIns="18288" anchor="ctr" anchorCtr="1">
+      <a:spAutoFit/>
+    </cs:bodyPr>
+  </cs:dataLabelCallout>
+  <cs:dataPoint>
+    <cs:lnRef idx="0">
+      <cs:styleClr val="auto"/>
+    </cs:lnRef>
+    <cs:fillRef idx="0"/>
+    <cs:effectRef idx="0">
+      <cs:styleClr val="auto"/>
+    </cs:effectRef>
+    <cs:fontRef idx="minor">
+      <a:schemeClr val="dk1"/>
+    </cs:fontRef>
+    <cs:spPr>
+      <a:ln w="9525" cap="flat" cmpd="sng" algn="ctr">
+        <a:solidFill>
+          <a:schemeClr val="phClr"/>
+        </a:solidFill>
+        <a:miter lim="800000"/>
+      </a:ln>
+      <a:effectLst>
+        <a:glow rad="63500">
+          <a:schemeClr val="phClr">
+            <a:satMod val="175000"/>
+            <a:alpha val="25000"/>
+          </a:schemeClr>
+        </a:glow>
+      </a:effectLst>
+    </cs:spPr>
+  </cs:dataPoint>
+  <cs:dataPoint3D>
+    <cs:lnRef idx="0">
+      <cs:styleClr val="auto"/>
+    </cs:lnRef>
+    <cs:fillRef idx="0">
+      <cs:styleClr val="auto"/>
+    </cs:fillRef>
+    <cs:effectRef idx="0">
+      <cs:styleClr val="auto"/>
+    </cs:effectRef>
+    <cs:fontRef idx="minor">
+      <a:schemeClr val="dk1"/>
+    </cs:fontRef>
+    <cs:spPr>
+      <a:ln w="9525" cap="flat" cmpd="sng" algn="ctr">
+        <a:solidFill>
+          <a:schemeClr val="phClr"/>
+        </a:solidFill>
+        <a:miter lim="800000"/>
+      </a:ln>
+      <a:effectLst>
+        <a:glow rad="63500">
+          <a:schemeClr val="phClr">
+            <a:satMod val="175000"/>
+            <a:alpha val="25000"/>
+          </a:schemeClr>
+        </a:glow>
+      </a:effectLst>
+    </cs:spPr>
+  </cs:dataPoint3D>
+  <cs:dataPointLine>
+    <cs:lnRef idx="0">
+      <cs:styleClr val="auto"/>
+    </cs:lnRef>
+    <cs:fillRef idx="0">
+      <cs:styleClr val="auto"/>
+    </cs:fillRef>
+    <cs:effectRef idx="0">
+      <cs:styleClr val="auto"/>
+    </cs:effectRef>
+    <cs:fontRef idx="minor">
+      <a:schemeClr val="dk1"/>
+    </cs:fontRef>
+    <cs:spPr>
+      <a:ln w="22225" cap="rnd">
+        <a:solidFill>
+          <a:schemeClr val="phClr"/>
+        </a:solidFill>
+      </a:ln>
+      <a:effectLst>
+        <a:glow rad="139700">
+          <a:schemeClr val="phClr">
+            <a:satMod val="175000"/>
+            <a:alpha val="14000"/>
+          </a:schemeClr>
+        </a:glow>
+      </a:effectLst>
+    </cs:spPr>
+  </cs:dataPointLine>
+  <cs:dataPointMarker>
+    <cs:lnRef idx="0">
+      <cs:styleClr val="auto"/>
+    </cs:lnRef>
+    <cs:fillRef idx="0">
+      <cs:styleClr val="auto"/>
+    </cs:fillRef>
+    <cs:effectRef idx="0">
+      <cs:styleClr val="auto"/>
+    </cs:effectRef>
+    <cs:fontRef idx="minor">
+      <a:schemeClr val="dk1"/>
+    </cs:fontRef>
+    <cs:spPr>
+      <a:solidFill>
+        <a:schemeClr val="phClr">
+          <a:lumMod val="60000"/>
+          <a:lumOff val="40000"/>
+        </a:schemeClr>
+      </a:solidFill>
+      <a:effectLst>
+        <a:glow rad="63500">
+          <a:schemeClr val="phClr">
+            <a:satMod val="175000"/>
+            <a:alpha val="25000"/>
+          </a:schemeClr>
+        </a:glow>
+      </a:effectLst>
+    </cs:spPr>
+  </cs:dataPointMarker>
+  <cs:dataPointMarkerLayout symbol="circle" size="4"/>
+  <cs:dataPointWireframe>
+    <cs:lnRef idx="0">
+      <cs:styleClr val="auto"/>
+    </cs:lnRef>
+    <cs:fillRef idx="0"/>
+    <cs:effectRef idx="0"/>
+    <cs:fontRef idx="minor">
+      <a:schemeClr val="dk1"/>
+    </cs:fontRef>
+    <cs:spPr>
+      <a:ln w="9525" cap="rnd">
+        <a:solidFill>
+          <a:schemeClr val="phClr"/>
+        </a:solidFill>
+        <a:round/>
+      </a:ln>
+    </cs:spPr>
+  </cs:dataPointWireframe>
+  <cs:dataTable>
+    <cs:lnRef idx="0"/>
+    <cs:fillRef idx="0"/>
+    <cs:effectRef idx="0"/>
+    <cs:fontRef idx="minor">
+      <a:schemeClr val="lt1">
+        <a:lumMod val="75000"/>
+      </a:schemeClr>
+    </cs:fontRef>
+    <cs:spPr>
+      <a:ln w="9525">
+        <a:solidFill>
+          <a:schemeClr val="dk1">
+            <a:lumMod val="50000"/>
+            <a:lumOff val="50000"/>
+          </a:schemeClr>
+        </a:solidFill>
+      </a:ln>
+    </cs:spPr>
+    <cs:defRPr sz="900" kern="1200"/>
+  </cs:dataTable>
+  <cs:downBar>
+    <cs:lnRef idx="0"/>
+    <cs:fillRef idx="0"/>
+    <cs:effectRef idx="0"/>
+    <cs:fontRef idx="minor">
+      <a:schemeClr val="lt1"/>
+    </cs:fontRef>
+    <cs:spPr>
+      <a:solidFill>
+        <a:schemeClr val="dk1">
+          <a:lumMod val="50000"/>
+          <a:lumOff val="50000"/>
+        </a:schemeClr>
+      </a:solidFill>
+      <a:ln w="9525">
+        <a:solidFill>
+          <a:schemeClr val="dk1">
+            <a:lumMod val="75000"/>
+          </a:schemeClr>
+        </a:solidFill>
+        <a:round/>
+      </a:ln>
+    </cs:spPr>
+  </cs:downBar>
+  <cs:dropLine>
+    <cs:lnRef idx="0"/>
+    <cs:fillRef idx="0"/>
+    <cs:effectRef idx="0"/>
+    <cs:fontRef idx="minor">
+      <a:schemeClr val="dk1"/>
+    </cs:fontRef>
+    <cs:spPr>
+      <a:ln w="9525">
+        <a:solidFill>
+          <a:schemeClr val="lt1">
+            <a:lumMod val="50000"/>
+          </a:schemeClr>
+        </a:solidFill>
+        <a:round/>
+      </a:ln>
+    </cs:spPr>
+  </cs:dropLine>
+  <cs:errorBar>
+    <cs:lnRef idx="0"/>
+    <cs:fillRef idx="0"/>
+    <cs:effectRef idx="0"/>
+    <cs:fontRef idx="minor">
+      <a:schemeClr val="dk1"/>
+    </cs:fontRef>
+    <cs:spPr>
+      <a:ln w="9525">
+        <a:solidFill>
+          <a:schemeClr val="lt1">
+            <a:lumMod val="50000"/>
+          </a:schemeClr>
+        </a:solidFill>
+        <a:round/>
+      </a:ln>
+    </cs:spPr>
+  </cs:errorBar>
+  <cs:floor>
+    <cs:lnRef idx="0"/>
+    <cs:fillRef idx="0"/>
+    <cs:effectRef idx="0"/>
+    <cs:fontRef idx="minor">
+      <a:schemeClr val="dk1"/>
+    </cs:fontRef>
+  </cs:floor>
+  <cs:gridlineMajor>
+    <cs:lnRef idx="0"/>
+    <cs:fillRef idx="0"/>
+    <cs:effectRef idx="0"/>
+    <cs:fontRef idx="minor">
+      <a:schemeClr val="dk1"/>
+    </cs:fontRef>
+    <cs:spPr>
+      <a:ln w="9525" cap="flat" cmpd="sng" algn="ctr">
+        <a:gradFill>
+          <a:gsLst>
+            <a:gs pos="100000">
+              <a:schemeClr val="dk1">
+                <a:lumMod val="75000"/>
+                <a:lumOff val="25000"/>
+              </a:schemeClr>
+            </a:gs>
+            <a:gs pos="0">
+              <a:schemeClr val="dk1">
+                <a:lumMod val="65000"/>
+                <a:lumOff val="35000"/>
+              </a:schemeClr>
+            </a:gs>
+          </a:gsLst>
+          <a:lin ang="5400000" scaled="0"/>
+        </a:gradFill>
+        <a:round/>
+      </a:ln>
+    </cs:spPr>
+  </cs:gridlineMajor>
+  <cs:gridlineMinor>
+    <cs:lnRef idx="0"/>
+    <cs:fillRef idx="0"/>
+    <cs:effectRef idx="0"/>
+    <cs:fontRef idx="minor">
+      <a:schemeClr val="dk1"/>
+    </cs:fontRef>
+    <cs:spPr>
+      <a:ln w="9525" cap="flat" cmpd="sng" algn="ctr">
+        <a:gradFill>
+          <a:gsLst>
+            <a:gs pos="100000">
+              <a:schemeClr val="dk1">
+                <a:lumMod val="75000"/>
+                <a:lumOff val="25000"/>
+                <a:alpha val="25000"/>
+              </a:schemeClr>
+            </a:gs>
+            <a:gs pos="0">
+              <a:schemeClr val="dk1">
+                <a:lumMod val="65000"/>
+                <a:lumOff val="35000"/>
+                <a:alpha val="25000"/>
+              </a:schemeClr>
+            </a:gs>
+          </a:gsLst>
+          <a:lin ang="5400000" scaled="0"/>
+        </a:gradFill>
+        <a:round/>
+      </a:ln>
+    </cs:spPr>
+  </cs:gridlineMinor>
+  <cs:hiLoLine>
+    <cs:lnRef idx="0"/>
+    <cs:fillRef idx="0"/>
+    <cs:effectRef idx="0"/>
+    <cs:fontRef idx="minor">
+      <a:schemeClr val="dk1"/>
+    </cs:fontRef>
+    <cs:spPr>
+      <a:ln w="9525">
+        <a:solidFill>
+          <a:schemeClr val="lt1">
+            <a:lumMod val="50000"/>
+          </a:schemeClr>
+        </a:solidFill>
+        <a:round/>
+      </a:ln>
+    </cs:spPr>
+  </cs:hiLoLine>
+  <cs:leaderLine>
+    <cs:lnRef idx="0"/>
+    <cs:fillRef idx="0"/>
+    <cs:effectRef idx="0"/>
+    <cs:fontRef idx="minor">
+      <a:schemeClr val="dk1"/>
+    </cs:fontRef>
+    <cs:spPr>
+      <a:ln w="9525">
+        <a:solidFill>
+          <a:schemeClr val="lt1">
+            <a:lumMod val="50000"/>
+          </a:schemeClr>
+        </a:solidFill>
+        <a:round/>
+      </a:ln>
+    </cs:spPr>
+  </cs:leaderLine>
+  <cs:legend>
+    <cs:lnRef idx="0"/>
+    <cs:fillRef idx="0"/>
+    <cs:effectRef idx="0"/>
+    <cs:fontRef idx="minor">
+      <a:schemeClr val="lt1">
+        <a:lumMod val="75000"/>
+      </a:schemeClr>
+    </cs:fontRef>
+    <cs:defRPr sz="900" kern="1200"/>
+  </cs:legend>
+  <cs:plotArea>
+    <cs:lnRef idx="0"/>
+    <cs:fillRef idx="0"/>
+    <cs:effectRef idx="0"/>
+    <cs:fontRef idx="minor">
+      <a:schemeClr val="dk1"/>
+    </cs:fontRef>
+  </cs:plotArea>
+  <cs:plotArea3D>
+    <cs:lnRef idx="0"/>
+    <cs:fillRef idx="0"/>
+    <cs:effectRef idx="0"/>
+    <cs:fontRef idx="minor">
+      <a:schemeClr val="dk1"/>
+    </cs:fontRef>
+  </cs:plotArea3D>
+  <cs:seriesAxis>
+    <cs:lnRef idx="0"/>
+    <cs:fillRef idx="0"/>
+    <cs:effectRef idx="0"/>
+    <cs:fontRef idx="minor">
+      <a:schemeClr val="lt1">
+        <a:lumMod val="75000"/>
+      </a:schemeClr>
+    </cs:fontRef>
+    <cs:defRPr sz="900" kern="1200"/>
+  </cs:seriesAxis>
+  <cs:seriesLine>
+    <cs:lnRef idx="0"/>
+    <cs:fillRef idx="0"/>
+    <cs:effectRef idx="0"/>
+    <cs:fontRef idx="minor">
+      <a:schemeClr val="dk1"/>
+    </cs:fontRef>
+    <cs:spPr>
+      <a:ln w="9525">
+        <a:solidFill>
+          <a:schemeClr val="lt1">
+            <a:lumMod val="50000"/>
+          </a:schemeClr>
+        </a:solidFill>
+        <a:round/>
+      </a:ln>
+    </cs:spPr>
+  </cs:seriesLine>
+  <cs:title>
+    <cs:lnRef idx="0"/>
+    <cs:fillRef idx="0"/>
+    <cs:effectRef idx="0"/>
+    <cs:fontRef idx="minor">
+      <a:schemeClr val="lt1">
+        <a:lumMod val="85000"/>
+      </a:schemeClr>
+    </cs:fontRef>
+    <cs:defRPr sz="1400" b="1" kern="1200" cap="none" baseline="0"/>
+  </cs:title>
+  <cs:trendline>
+    <cs:lnRef idx="0">
+      <cs:styleClr val="auto"/>
+    </cs:lnRef>
+    <cs:fillRef idx="0"/>
+    <cs:effectRef idx="0"/>
+    <cs:fontRef idx="minor">
+      <a:schemeClr val="lt1"/>
+    </cs:fontRef>
+    <cs:spPr>
+      <a:ln w="25400" cap="rnd">
+        <a:solidFill>
+          <a:schemeClr val="phClr">
+            <a:alpha val="50000"/>
+          </a:schemeClr>
+        </a:solidFill>
+      </a:ln>
+    </cs:spPr>
+  </cs:trendline>
+  <cs:trendlineLabel>
+    <cs:lnRef idx="0"/>
+    <cs:fillRef idx="0"/>
+    <cs:effectRef idx="0"/>
+    <cs:fontRef idx="minor">
+      <a:schemeClr val="lt1">
+        <a:lumMod val="75000"/>
+      </a:schemeClr>
+    </cs:fontRef>
+    <cs:defRPr sz="900" kern="1200"/>
+  </cs:trendlineLabel>
+  <cs:upBar>
+    <cs:lnRef idx="0"/>
+    <cs:fillRef idx="0"/>
+    <cs:effectRef idx="0"/>
+    <cs:fontRef idx="minor">
+      <a:schemeClr val="dk1"/>
+    </cs:fontRef>
+    <cs:spPr>
+      <a:solidFill>
+        <a:schemeClr val="lt1">
+          <a:lumMod val="85000"/>
+        </a:schemeClr>
+      </a:solidFill>
+      <a:ln w="9525">
+        <a:solidFill>
+          <a:schemeClr val="dk1">
+            <a:lumMod val="50000"/>
+          </a:schemeClr>
+        </a:solidFill>
+        <a:round/>
+      </a:ln>
+    </cs:spPr>
+  </cs:upBar>
+  <cs:valueAxis>
+    <cs:lnRef idx="0"/>
+    <cs:fillRef idx="0"/>
+    <cs:effectRef idx="0"/>
+    <cs:fontRef idx="minor">
+      <a:schemeClr val="lt1">
+        <a:lumMod val="75000"/>
+      </a:schemeClr>
+    </cs:fontRef>
+    <cs:defRPr sz="900" kern="1200"/>
+  </cs:valueAxis>
+  <cs:wall>
+    <cs:lnRef idx="0"/>
+    <cs:fillRef idx="0"/>
+    <cs:effectRef idx="0"/>
+    <cs:fontRef idx="minor">
+      <a:schemeClr val="dk1"/>
+    </cs:fontRef>
+  </cs:wall>
+</cs:chartStyle>
+</file>
+
 <file path=word/theme/theme1.xml><?xml version="1.0" encoding="utf-8"?>
 <a:theme xmlns:a="http://schemas.openxmlformats.org/drawingml/2006/main" name="Tema do Office">
   <a:themeElements>
@@ -2352,7 +6091,7 @@
 </file>
 
 <file path=customXml/itemProps1.xml><?xml version="1.0" encoding="utf-8"?>
-<ds:datastoreItem xmlns:ds="http://schemas.openxmlformats.org/officeDocument/2006/customXml" ds:itemID="{C1641D37-8B2F-4A4D-8982-B8576653F38B}">
+<ds:datastoreItem xmlns:ds="http://schemas.openxmlformats.org/officeDocument/2006/customXml" ds:itemID="{66A1D8F2-4A1A-4AA6-9D66-2F785CDBF637}">
   <ds:schemaRefs>
     <ds:schemaRef ds:uri="http://schemas.openxmlformats.org/officeDocument/2006/bibliography"/>
   </ds:schemaRefs>

</xml_diff>